<commit_message>
Updated version of the guides
</commit_message>
<xml_diff>
--- a/First_Wave_ISAC_Beacon_User_Guide.docx
+++ b/First_Wave_ISAC_Beacon_User_Guide.docx
@@ -1346,6 +1346,7 @@
         <w:rPr>
           <w:color w:val="FF6D12"/>
         </w:rPr>
+        <w:lastRenderedPageBreak/>
         <w:t xml:space="preserve">Functionality and </w:t>
       </w:r>
       <w:r>
@@ -1437,7 +1438,6 @@
         <w:rPr>
           <w:color w:val="FF6D12"/>
         </w:rPr>
-        <w:lastRenderedPageBreak/>
         <w:t>Powering the ISAC beacon</w:t>
       </w:r>
       <w:bookmarkEnd w:id="2"/>
@@ -1574,6 +1574,7 @@
     </w:p>
     <w:p>
       <w:r>
+        <w:lastRenderedPageBreak/>
         <w:t>Similarly, t</w:t>
       </w:r>
       <w:r>
@@ -1809,7 +1810,6 @@
         <w:rPr>
           <w:color w:val="FF6D12"/>
         </w:rPr>
-        <w:lastRenderedPageBreak/>
         <w:t xml:space="preserve">Activating SHD </w:t>
       </w:r>
       <w:r>
@@ -2026,6 +2026,7 @@
     </w:p>
     <w:p>
       <w:r>
+        <w:lastRenderedPageBreak/>
         <w:t xml:space="preserve">To activate a skill, tap the (+) button once.  After a moment, the currently selected skill will activate.  To cycle between the skills, sequentially tap the (+) button before the effect activates.  The ISAC </w:t>
       </w:r>
       <w:r>
@@ -2212,7 +2213,6 @@
         <w:rPr>
           <w:color w:val="FF6D12"/>
         </w:rPr>
-        <w:lastRenderedPageBreak/>
         <w:t>FAQ</w:t>
       </w:r>
       <w:bookmarkEnd w:id="9"/>
@@ -2277,10 +2277,35 @@
         <w:t xml:space="preserve">circuitry.  </w:t>
       </w:r>
       <w:r>
-        <w:t>I have posted the code on Github</w:t>
-      </w:r>
-      <w:r>
-        <w:t xml:space="preserve"> so that others can also contribute or make recommendations / suggestions.  </w:t>
+        <w:t>I have posted the code</w:t>
+      </w:r>
+      <w:r>
+        <w:t xml:space="preserve"> and files</w:t>
+      </w:r>
+      <w:r>
+        <w:t xml:space="preserve"> on Github</w:t>
+      </w:r>
+      <w:r>
+        <w:t xml:space="preserve"> (</w:t>
+      </w:r>
+      <w:hyperlink r:id="rId24" w:history="1">
+        <w:r>
+          <w:rPr>
+            <w:rStyle w:val="Hyperlink"/>
+          </w:rPr>
+          <w:t>https://github.com/WedgeTheJedi/First-Wave-ISAC-Beacon</w:t>
+        </w:r>
+      </w:hyperlink>
+      <w:r>
+        <w:t>)</w:t>
+      </w:r>
+      <w:r>
+        <w:t xml:space="preserve"> </w:t>
+      </w:r>
+      <w:bookmarkStart w:id="11" w:name="_GoBack"/>
+      <w:bookmarkEnd w:id="11"/>
+      <w:r>
+        <w:t xml:space="preserve">so that others can also contribute or make recommendations / suggestions.  </w:t>
       </w:r>
       <w:r>
         <w:t xml:space="preserve">I didn’t just make this for me, I made it for others who want to </w:t>
@@ -2293,7 +2318,7 @@
       <w:pPr>
         <w:pStyle w:val="Heading2"/>
       </w:pPr>
-      <w:bookmarkStart w:id="11" w:name="_Toc20225144"/>
+      <w:bookmarkStart w:id="12" w:name="_Toc20225144"/>
       <w:r>
         <w:t xml:space="preserve">Q: Can I </w:t>
       </w:r>
@@ -2303,7 +2328,7 @@
       <w:r>
         <w:t>?  How much?</w:t>
       </w:r>
-      <w:bookmarkEnd w:id="11"/>
+      <w:bookmarkEnd w:id="12"/>
     </w:p>
     <w:p>
       <w:r>
@@ -2331,6 +2356,7 @@
         </w:numPr>
       </w:pPr>
       <w:r>
+        <w:lastRenderedPageBreak/>
         <w:t xml:space="preserve">The 3D models that I started with and modified were from other authors, using their work to make a profit and not properly compensating them would be inappropriate, disrespectful, and is prohibited by their use agreements.  </w:t>
       </w:r>
     </w:p>
@@ -2406,8 +2432,6 @@
       <w:pPr>
         <w:jc w:val="center"/>
       </w:pPr>
-      <w:bookmarkStart w:id="12" w:name="_GoBack"/>
-      <w:bookmarkEnd w:id="12"/>
       <w:r>
         <w:rPr>
           <w:noProof/>
@@ -2428,7 +2452,7 @@
                     <pic:cNvPicPr/>
                   </pic:nvPicPr>
                   <pic:blipFill>
-                    <a:blip r:embed="rId24" cstate="print">
+                    <a:blip r:embed="rId25" cstate="print">
                       <a:extLst>
                         <a:ext uri="{28A0092B-C50C-407E-A947-70E740481C1C}">
                           <a14:useLocalDpi xmlns:a14="http://schemas.microsoft.com/office/drawing/2010/main"/>
@@ -2469,7 +2493,6 @@
         <w:rPr>
           <w:rStyle w:val="Heading2Char"/>
         </w:rPr>
-        <w:lastRenderedPageBreak/>
         <w:t xml:space="preserve">Q: </w:t>
       </w:r>
       <w:r>
@@ -2584,6 +2607,7 @@
         <w:t xml:space="preserve">After they had me open it up and asked a few more questions they approved it and let me through.  However the process took some time and I decided that rather than cause a long wait for others </w:t>
       </w:r>
       <w:r>
+        <w:lastRenderedPageBreak/>
         <w:t xml:space="preserve">in the security line or to possibly cause other concerns at the park I </w:t>
       </w:r>
       <w:r>
@@ -2614,7 +2638,7 @@
                     <pic:cNvPicPr/>
                   </pic:nvPicPr>
                   <pic:blipFill>
-                    <a:blip r:embed="rId25" cstate="screen">
+                    <a:blip r:embed="rId26" cstate="screen">
                       <a:extLst>
                         <a:ext uri="{28A0092B-C50C-407E-A947-70E740481C1C}">
                           <a14:useLocalDpi xmlns:a14="http://schemas.microsoft.com/office/drawing/2010/main"/>
@@ -4693,15 +4717,6 @@
 </file>
 
 <file path=customXml/item2.xml><?xml version="1.0" encoding="utf-8"?>
-<?mso-contentType ?>
-<FormTemplates xmlns="http://schemas.microsoft.com/sharepoint/v3/contenttype/forms">
-  <Display>DocumentLibraryForm</Display>
-  <Edit>DocumentLibraryForm</Edit>
-  <New>DocumentLibraryForm</New>
-</FormTemplates>
-</file>
-
-<file path=customXml/item3.xml><?xml version="1.0" encoding="utf-8"?>
 <ct:contentTypeSchema xmlns:ct="http://schemas.microsoft.com/office/2006/metadata/contentType" xmlns:ma="http://schemas.microsoft.com/office/2006/metadata/properties/metaAttributes" ct:_="" ma:_="" ma:contentTypeName="Document" ma:contentTypeID="0x010100224AB5223B1ACD4DB30EF608DD47F9F0" ma:contentTypeVersion="17" ma:contentTypeDescription="Create a new document." ma:contentTypeScope="" ma:versionID="3bb25b135df2c2ae73f35f1c19ab035c">
   <xsd:schema xmlns:xsd="http://www.w3.org/2001/XMLSchema" xmlns:xs="http://www.w3.org/2001/XMLSchema" xmlns:p="http://schemas.microsoft.com/office/2006/metadata/properties" xmlns:ns1="http://schemas.microsoft.com/sharepoint/v3" xmlns:ns3="382af1ce-b256-44c6-a2d6-a38e0b16a804" xmlns:ns4="bccb4527-3736-4e2e-a59f-7864f553d207" targetNamespace="http://schemas.microsoft.com/office/2006/metadata/properties" ma:root="true" ma:fieldsID="ef4e60c56ceff0939e852631dc1211ac" ns1:_="" ns3:_="" ns4:_="">
     <xsd:import namespace="http://schemas.microsoft.com/sharepoint/v3"/>
@@ -4953,6 +4968,15 @@
 </ct:contentTypeSchema>
 </file>
 
+<file path=customXml/item3.xml><?xml version="1.0" encoding="utf-8"?>
+<?mso-contentType ?>
+<FormTemplates xmlns="http://schemas.microsoft.com/sharepoint/v3/contenttype/forms">
+  <Display>DocumentLibraryForm</Display>
+  <Edit>DocumentLibraryForm</Edit>
+  <New>DocumentLibraryForm</New>
+</FormTemplates>
+</file>
+
 <file path=customXml/item4.xml><?xml version="1.0" encoding="utf-8"?>
 <b:Sources xmlns:b="http://schemas.openxmlformats.org/officeDocument/2006/bibliography" xmlns="http://schemas.openxmlformats.org/officeDocument/2006/bibliography" SelectedStyle="\APASixthEditionOfficeOnline.xsl" StyleName="APA" Version="6"/>
 </file>
@@ -4968,14 +4992,6 @@
 </file>
 
 <file path=customXml/itemProps2.xml><?xml version="1.0" encoding="utf-8"?>
-<ds:datastoreItem xmlns:ds="http://schemas.openxmlformats.org/officeDocument/2006/customXml" ds:itemID="{DE4AE8E1-7BB2-433B-9FC1-FF0B1CFC26B7}">
-  <ds:schemaRefs>
-    <ds:schemaRef ds:uri="http://schemas.microsoft.com/sharepoint/v3/contenttype/forms"/>
-  </ds:schemaRefs>
-</ds:datastoreItem>
-</file>
-
-<file path=customXml/itemProps3.xml><?xml version="1.0" encoding="utf-8"?>
 <ds:datastoreItem xmlns:ds="http://schemas.openxmlformats.org/officeDocument/2006/customXml" ds:itemID="{56C0DDE8-D974-4053-921D-8A024B98DFF2}">
   <ds:schemaRefs>
     <ds:schemaRef ds:uri="http://schemas.microsoft.com/office/2006/metadata/contentType"/>
@@ -4995,8 +5011,16 @@
 </ds:datastoreItem>
 </file>
 
+<file path=customXml/itemProps3.xml><?xml version="1.0" encoding="utf-8"?>
+<ds:datastoreItem xmlns:ds="http://schemas.openxmlformats.org/officeDocument/2006/customXml" ds:itemID="{DE4AE8E1-7BB2-433B-9FC1-FF0B1CFC26B7}">
+  <ds:schemaRefs>
+    <ds:schemaRef ds:uri="http://schemas.microsoft.com/sharepoint/v3/contenttype/forms"/>
+  </ds:schemaRefs>
+</ds:datastoreItem>
+</file>
+
 <file path=customXml/itemProps4.xml><?xml version="1.0" encoding="utf-8"?>
-<ds:datastoreItem xmlns:ds="http://schemas.openxmlformats.org/officeDocument/2006/customXml" ds:itemID="{AA76667B-2A43-4D03-81E1-1420D243A57A}">
+<ds:datastoreItem xmlns:ds="http://schemas.openxmlformats.org/officeDocument/2006/customXml" ds:itemID="{64C0D882-A4D1-45CD-BD10-BB7E1E73E000}">
   <ds:schemaRefs>
     <ds:schemaRef ds:uri="http://schemas.openxmlformats.org/officeDocument/2006/bibliography"/>
   </ds:schemaRefs>

</xml_diff>

<commit_message>
Final document guide formatting
</commit_message>
<xml_diff>
--- a/First_Wave_ISAC_Beacon_User_Guide.docx
+++ b/First_Wave_ISAC_Beacon_User_Guide.docx
@@ -238,6 +238,8 @@
             </w:tabs>
             <w:rPr>
               <w:noProof/>
+              <w:sz w:val="22"/>
+              <w:szCs w:val="22"/>
             </w:rPr>
           </w:pPr>
           <w:r>
@@ -249,7 +251,7 @@
           <w:r>
             <w:fldChar w:fldCharType="separate"/>
           </w:r>
-          <w:hyperlink w:anchor="_Toc20225133" w:history="1">
+          <w:hyperlink w:anchor="_Toc20373593" w:history="1">
             <w:r>
               <w:rPr>
                 <w:rStyle w:val="Hyperlink"/>
@@ -276,7 +278,7 @@
                 <w:noProof/>
                 <w:webHidden/>
               </w:rPr>
-              <w:instrText xml:space="preserve"> PAGEREF _Toc20225133 \h </w:instrText>
+              <w:instrText xml:space="preserve"> PAGEREF _Toc20373593 \h </w:instrText>
             </w:r>
             <w:r>
               <w:rPr>
@@ -315,9 +317,11 @@
             </w:tabs>
             <w:rPr>
               <w:noProof/>
+              <w:sz w:val="22"/>
+              <w:szCs w:val="22"/>
             </w:rPr>
           </w:pPr>
-          <w:hyperlink w:anchor="_Toc20225134" w:history="1">
+          <w:hyperlink w:anchor="_Toc20373594" w:history="1">
             <w:r>
               <w:rPr>
                 <w:rStyle w:val="Hyperlink"/>
@@ -344,7 +348,7 @@
                 <w:noProof/>
                 <w:webHidden/>
               </w:rPr>
-              <w:instrText xml:space="preserve"> PAGEREF _Toc20225134 \h </w:instrText>
+              <w:instrText xml:space="preserve"> PAGEREF _Toc20373594 \h </w:instrText>
             </w:r>
             <w:r>
               <w:rPr>
@@ -364,7 +368,7 @@
                 <w:noProof/>
                 <w:webHidden/>
               </w:rPr>
-              <w:t>2</w:t>
+              <w:t>3</w:t>
             </w:r>
             <w:r>
               <w:rPr>
@@ -383,9 +387,11 @@
             </w:tabs>
             <w:rPr>
               <w:noProof/>
+              <w:sz w:val="22"/>
+              <w:szCs w:val="22"/>
             </w:rPr>
           </w:pPr>
-          <w:hyperlink w:anchor="_Toc20225135" w:history="1">
+          <w:hyperlink w:anchor="_Toc20373595" w:history="1">
             <w:r>
               <w:rPr>
                 <w:rStyle w:val="Hyperlink"/>
@@ -412,7 +418,7 @@
                 <w:noProof/>
                 <w:webHidden/>
               </w:rPr>
-              <w:instrText xml:space="preserve"> PAGEREF _Toc20225135 \h </w:instrText>
+              <w:instrText xml:space="preserve"> PAGEREF _Toc20373595 \h </w:instrText>
             </w:r>
             <w:r>
               <w:rPr>
@@ -451,9 +457,11 @@
             </w:tabs>
             <w:rPr>
               <w:noProof/>
+              <w:sz w:val="22"/>
+              <w:szCs w:val="22"/>
             </w:rPr>
           </w:pPr>
-          <w:hyperlink w:anchor="_Toc20225136" w:history="1">
+          <w:hyperlink w:anchor="_Toc20373596" w:history="1">
             <w:r>
               <w:rPr>
                 <w:rStyle w:val="Hyperlink"/>
@@ -480,7 +488,7 @@
                 <w:noProof/>
                 <w:webHidden/>
               </w:rPr>
-              <w:instrText xml:space="preserve"> PAGEREF _Toc20225136 \h </w:instrText>
+              <w:instrText xml:space="preserve"> PAGEREF _Toc20373596 \h </w:instrText>
             </w:r>
             <w:r>
               <w:rPr>
@@ -519,9 +527,11 @@
             </w:tabs>
             <w:rPr>
               <w:noProof/>
+              <w:sz w:val="22"/>
+              <w:szCs w:val="22"/>
             </w:rPr>
           </w:pPr>
-          <w:hyperlink w:anchor="_Toc20225137" w:history="1">
+          <w:hyperlink w:anchor="_Toc20373597" w:history="1">
             <w:r>
               <w:rPr>
                 <w:rStyle w:val="Hyperlink"/>
@@ -548,7 +558,7 @@
                 <w:noProof/>
                 <w:webHidden/>
               </w:rPr>
-              <w:instrText xml:space="preserve"> PAGEREF _Toc20225137 \h </w:instrText>
+              <w:instrText xml:space="preserve"> PAGEREF _Toc20373597 \h </w:instrText>
             </w:r>
             <w:r>
               <w:rPr>
@@ -568,7 +578,7 @@
                 <w:noProof/>
                 <w:webHidden/>
               </w:rPr>
-              <w:t>3</w:t>
+              <w:t>4</w:t>
             </w:r>
             <w:r>
               <w:rPr>
@@ -587,9 +597,11 @@
             </w:tabs>
             <w:rPr>
               <w:noProof/>
+              <w:sz w:val="22"/>
+              <w:szCs w:val="22"/>
             </w:rPr>
           </w:pPr>
-          <w:hyperlink w:anchor="_Toc20225138" w:history="1">
+          <w:hyperlink w:anchor="_Toc20373598" w:history="1">
             <w:r>
               <w:rPr>
                 <w:rStyle w:val="Hyperlink"/>
@@ -616,7 +628,7 @@
                 <w:noProof/>
                 <w:webHidden/>
               </w:rPr>
-              <w:instrText xml:space="preserve"> PAGEREF _Toc20225138 \h </w:instrText>
+              <w:instrText xml:space="preserve"> PAGEREF _Toc20373598 \h </w:instrText>
             </w:r>
             <w:r>
               <w:rPr>
@@ -636,7 +648,7 @@
                 <w:noProof/>
                 <w:webHidden/>
               </w:rPr>
-              <w:t>3</w:t>
+              <w:t>4</w:t>
             </w:r>
             <w:r>
               <w:rPr>
@@ -655,9 +667,11 @@
             </w:tabs>
             <w:rPr>
               <w:noProof/>
+              <w:sz w:val="22"/>
+              <w:szCs w:val="22"/>
             </w:rPr>
           </w:pPr>
-          <w:hyperlink w:anchor="_Toc20225139" w:history="1">
+          <w:hyperlink w:anchor="_Toc20373599" w:history="1">
             <w:r>
               <w:rPr>
                 <w:rStyle w:val="Hyperlink"/>
@@ -684,7 +698,7 @@
                 <w:noProof/>
                 <w:webHidden/>
               </w:rPr>
-              <w:instrText xml:space="preserve"> PAGEREF _Toc20225139 \h </w:instrText>
+              <w:instrText xml:space="preserve"> PAGEREF _Toc20373599 \h </w:instrText>
             </w:r>
             <w:r>
               <w:rPr>
@@ -723,9 +737,11 @@
             </w:tabs>
             <w:rPr>
               <w:noProof/>
+              <w:sz w:val="22"/>
+              <w:szCs w:val="22"/>
             </w:rPr>
           </w:pPr>
-          <w:hyperlink w:anchor="_Toc20225140" w:history="1">
+          <w:hyperlink w:anchor="_Toc20373600" w:history="1">
             <w:r>
               <w:rPr>
                 <w:rStyle w:val="Hyperlink"/>
@@ -752,7 +768,7 @@
                 <w:noProof/>
                 <w:webHidden/>
               </w:rPr>
-              <w:instrText xml:space="preserve"> PAGEREF _Toc20225140 \h </w:instrText>
+              <w:instrText xml:space="preserve"> PAGEREF _Toc20373600 \h </w:instrText>
             </w:r>
             <w:r>
               <w:rPr>
@@ -772,7 +788,7 @@
                 <w:noProof/>
                 <w:webHidden/>
               </w:rPr>
-              <w:t>4</w:t>
+              <w:t>5</w:t>
             </w:r>
             <w:r>
               <w:rPr>
@@ -791,9 +807,11 @@
             </w:tabs>
             <w:rPr>
               <w:noProof/>
+              <w:sz w:val="22"/>
+              <w:szCs w:val="22"/>
             </w:rPr>
           </w:pPr>
-          <w:hyperlink w:anchor="_Toc20225141" w:history="1">
+          <w:hyperlink w:anchor="_Toc20373601" w:history="1">
             <w:r>
               <w:rPr>
                 <w:rStyle w:val="Hyperlink"/>
@@ -820,7 +838,7 @@
                 <w:noProof/>
                 <w:webHidden/>
               </w:rPr>
-              <w:instrText xml:space="preserve"> PAGEREF _Toc20225141 \h </w:instrText>
+              <w:instrText xml:space="preserve"> PAGEREF _Toc20373601 \h </w:instrText>
             </w:r>
             <w:r>
               <w:rPr>
@@ -840,7 +858,7 @@
                 <w:noProof/>
                 <w:webHidden/>
               </w:rPr>
-              <w:t>4</w:t>
+              <w:t>5</w:t>
             </w:r>
             <w:r>
               <w:rPr>
@@ -859,9 +877,11 @@
             </w:tabs>
             <w:rPr>
               <w:noProof/>
+              <w:sz w:val="22"/>
+              <w:szCs w:val="22"/>
             </w:rPr>
           </w:pPr>
-          <w:hyperlink w:anchor="_Toc20225142" w:history="1">
+          <w:hyperlink w:anchor="_Toc20373602" w:history="1">
             <w:r>
               <w:rPr>
                 <w:rStyle w:val="Hyperlink"/>
@@ -888,7 +908,7 @@
                 <w:noProof/>
                 <w:webHidden/>
               </w:rPr>
-              <w:instrText xml:space="preserve"> PAGEREF _Toc20225142 \h </w:instrText>
+              <w:instrText xml:space="preserve"> PAGEREF _Toc20373602 \h </w:instrText>
             </w:r>
             <w:r>
               <w:rPr>
@@ -927,9 +947,11 @@
             </w:tabs>
             <w:rPr>
               <w:noProof/>
+              <w:sz w:val="22"/>
+              <w:szCs w:val="22"/>
             </w:rPr>
           </w:pPr>
-          <w:hyperlink w:anchor="_Toc20225143" w:history="1">
+          <w:hyperlink w:anchor="_Toc20373603" w:history="1">
             <w:r>
               <w:rPr>
                 <w:rStyle w:val="Hyperlink"/>
@@ -956,7 +978,7 @@
                 <w:noProof/>
                 <w:webHidden/>
               </w:rPr>
-              <w:instrText xml:space="preserve"> PAGEREF _Toc20225143 \h </w:instrText>
+              <w:instrText xml:space="preserve"> PAGEREF _Toc20373603 \h </w:instrText>
             </w:r>
             <w:r>
               <w:rPr>
@@ -995,9 +1017,11 @@
             </w:tabs>
             <w:rPr>
               <w:noProof/>
+              <w:sz w:val="22"/>
+              <w:szCs w:val="22"/>
             </w:rPr>
           </w:pPr>
-          <w:hyperlink w:anchor="_Toc20225144" w:history="1">
+          <w:hyperlink w:anchor="_Toc20373604" w:history="1">
             <w:r>
               <w:rPr>
                 <w:rStyle w:val="Hyperlink"/>
@@ -1024,7 +1048,7 @@
                 <w:noProof/>
                 <w:webHidden/>
               </w:rPr>
-              <w:instrText xml:space="preserve"> PAGEREF _Toc20225144 \h </w:instrText>
+              <w:instrText xml:space="preserve"> PAGEREF _Toc20373604 \h </w:instrText>
             </w:r>
             <w:r>
               <w:rPr>
@@ -1063,9 +1087,11 @@
             </w:tabs>
             <w:rPr>
               <w:noProof/>
+              <w:sz w:val="22"/>
+              <w:szCs w:val="22"/>
             </w:rPr>
           </w:pPr>
-          <w:hyperlink w:anchor="_Toc20225145" w:history="1">
+          <w:hyperlink w:anchor="_Toc20373605" w:history="1">
             <w:r>
               <w:rPr>
                 <w:rStyle w:val="Hyperlink"/>
@@ -1092,7 +1118,7 @@
                 <w:noProof/>
                 <w:webHidden/>
               </w:rPr>
-              <w:instrText xml:space="preserve"> PAGEREF _Toc20225145 \h </w:instrText>
+              <w:instrText xml:space="preserve"> PAGEREF _Toc20373605 \h </w:instrText>
             </w:r>
             <w:r>
               <w:rPr>
@@ -1143,7 +1169,7 @@
           <w:color w:val="FF6D12"/>
         </w:rPr>
       </w:pPr>
-      <w:bookmarkStart w:id="0" w:name="_Toc20225133"/>
+      <w:bookmarkStart w:id="0" w:name="_Toc20373593"/>
       <w:r>
         <w:rPr>
           <w:color w:val="FF6D12"/>
@@ -1205,7 +1231,7 @@
           <w:rPr>
             <w:rStyle w:val="Hyperlink"/>
             <w:rFonts w:cstheme="minorHAnsi"/>
-            <w:color w:val="248BFB"/>
+            <w:color w:val="FF6D10"/>
           </w:rPr>
           <w:t>MZD471</w:t>
         </w:r>
@@ -1213,6 +1239,7 @@
       <w:r>
         <w:rPr>
           <w:rFonts w:cstheme="minorHAnsi"/>
+          <w:color w:val="FF6D10"/>
         </w:rPr>
         <w:t xml:space="preserve"> - </w:t>
       </w:r>
@@ -1220,18 +1247,21 @@
         <w:r>
           <w:rPr>
             <w:rStyle w:val="Hyperlink"/>
+            <w:color w:val="FF6D10"/>
           </w:rPr>
           <w:t>Tom Clancy's The</w:t>
         </w:r>
         <w:r>
           <w:rPr>
             <w:rStyle w:val="Hyperlink"/>
+            <w:color w:val="FF6D10"/>
           </w:rPr>
           <w:t xml:space="preserve"> </w:t>
         </w:r>
         <w:r>
           <w:rPr>
             <w:rStyle w:val="Hyperlink"/>
+            <w:color w:val="FF6D10"/>
           </w:rPr>
           <w:t>Division Functional Comms Module</w:t>
         </w:r>
@@ -1256,18 +1286,22 @@
           <w:rPr>
             <w:rStyle w:val="Hyperlink"/>
             <w:rFonts w:ascii="Helvetica" w:hAnsi="Helvetica" w:cs="Helvetica"/>
-            <w:color w:val="248BFB"/>
+            <w:color w:val="FF6D10"/>
           </w:rPr>
           <w:t>guido666</w:t>
         </w:r>
       </w:hyperlink>
       <w:r>
+        <w:rPr>
+          <w:color w:val="FF6D10"/>
+        </w:rPr>
         <w:t xml:space="preserve"> - </w:t>
       </w:r>
       <w:hyperlink r:id="rId16" w:history="1">
         <w:r>
           <w:rPr>
             <w:rStyle w:val="Hyperlink"/>
+            <w:color w:val="FF6D10"/>
           </w:rPr>
           <w:t>The Division - Shoulder Beacon v3</w:t>
         </w:r>
@@ -1297,17 +1331,22 @@
         <w:r>
           <w:rPr>
             <w:rStyle w:val="Hyperlink"/>
+            <w:color w:val="FF6D10"/>
           </w:rPr>
           <w:t>u/KlotziDotCom</w:t>
         </w:r>
       </w:hyperlink>
       <w:r>
+        <w:rPr>
+          <w:color w:val="FF6D10"/>
+        </w:rPr>
         <w:t xml:space="preserve"> - </w:t>
       </w:r>
       <w:hyperlink r:id="rId18" w:history="1">
         <w:r>
           <w:rPr>
             <w:rStyle w:val="Hyperlink"/>
+            <w:color w:val="FF6D10"/>
           </w:rPr>
           <w:t>Hello Agents, here are some Division 2 ISAC Sound Files!</w:t>
         </w:r>
@@ -1341,7 +1380,7 @@
           <w:color w:val="FF6D12"/>
         </w:rPr>
       </w:pPr>
-      <w:bookmarkStart w:id="1" w:name="_Toc20225134"/>
+      <w:bookmarkStart w:id="1" w:name="_Toc20373594"/>
       <w:r>
         <w:rPr>
           <w:color w:val="FF6D12"/>
@@ -1433,7 +1472,7 @@
           <w:color w:val="FF6D12"/>
         </w:rPr>
       </w:pPr>
-      <w:bookmarkStart w:id="2" w:name="_Toc20225135"/>
+      <w:bookmarkStart w:id="2" w:name="_Toc20373595"/>
       <w:r>
         <w:rPr>
           <w:color w:val="FF6D12"/>
@@ -1525,7 +1564,7 @@
           <w:color w:val="FF6D12"/>
         </w:rPr>
       </w:pPr>
-      <w:bookmarkStart w:id="3" w:name="_Toc20225136"/>
+      <w:bookmarkStart w:id="3" w:name="_Toc20373596"/>
       <w:r>
         <w:rPr>
           <w:color w:val="FF6D12"/>
@@ -1595,7 +1634,7 @@
           <w:color w:val="FF6D12"/>
         </w:rPr>
       </w:pPr>
-      <w:bookmarkStart w:id="4" w:name="_Toc20225137"/>
+      <w:bookmarkStart w:id="4" w:name="_Toc20373597"/>
       <w:r>
         <w:rPr>
           <w:color w:val="FF6D12"/>
@@ -1674,7 +1713,7 @@
           <w:color w:val="FF6D12"/>
         </w:rPr>
       </w:pPr>
-      <w:bookmarkStart w:id="5" w:name="_Toc20225138"/>
+      <w:bookmarkStart w:id="5" w:name="_Toc20373598"/>
       <w:r>
         <w:rPr>
           <w:color w:val="FF6D12"/>
@@ -1805,7 +1844,7 @@
           <w:color w:val="FF6D12"/>
         </w:rPr>
       </w:pPr>
-      <w:bookmarkStart w:id="6" w:name="_Toc20225139"/>
+      <w:bookmarkStart w:id="6" w:name="_Toc20373599"/>
       <w:r>
         <w:rPr>
           <w:color w:val="FF6D12"/>
@@ -2075,7 +2114,7 @@
           <w:color w:val="FF6D12"/>
         </w:rPr>
       </w:pPr>
-      <w:bookmarkStart w:id="7" w:name="_Toc20225140"/>
+      <w:bookmarkStart w:id="7" w:name="_Toc20373600"/>
       <w:r>
         <w:rPr>
           <w:color w:val="FF6D12"/>
@@ -2171,7 +2210,7 @@
           <w:color w:val="FF6D12"/>
         </w:rPr>
       </w:pPr>
-      <w:bookmarkStart w:id="8" w:name="_Toc20225141"/>
+      <w:bookmarkStart w:id="8" w:name="_Toc20373601"/>
       <w:r>
         <w:rPr>
           <w:color w:val="FF6D12"/>
@@ -2208,7 +2247,7 @@
           <w:color w:val="FF6D12"/>
         </w:rPr>
       </w:pPr>
-      <w:bookmarkStart w:id="9" w:name="_Toc20225142"/>
+      <w:bookmarkStart w:id="9" w:name="_Toc20373602"/>
       <w:r>
         <w:rPr>
           <w:color w:val="FF6D12"/>
@@ -2221,7 +2260,7 @@
       <w:pPr>
         <w:pStyle w:val="Heading2"/>
       </w:pPr>
-      <w:bookmarkStart w:id="10" w:name="_Toc20225143"/>
+      <w:bookmarkStart w:id="10" w:name="_Toc20373603"/>
       <w:r>
         <w:t xml:space="preserve">Q: Are you going to </w:t>
       </w:r>
@@ -2283,7 +2322,10 @@
         <w:t xml:space="preserve"> and files</w:t>
       </w:r>
       <w:r>
-        <w:t xml:space="preserve"> on Github</w:t>
+        <w:t xml:space="preserve"> on </w:t>
+      </w:r>
+      <w:r>
+        <w:t>GitHub</w:t>
       </w:r>
       <w:r>
         <w:t xml:space="preserve"> (</w:t>
@@ -2292,6 +2334,7 @@
         <w:r>
           <w:rPr>
             <w:rStyle w:val="Hyperlink"/>
+            <w:color w:val="FF6D10"/>
           </w:rPr>
           <w:t>https://github.com/WedgeTheJedi/First-Wave-ISAC-Beacon</w:t>
         </w:r>
@@ -2300,35 +2343,30 @@
         <w:t>)</w:t>
       </w:r>
       <w:r>
-        <w:t xml:space="preserve"> </w:t>
-      </w:r>
-      <w:bookmarkStart w:id="11" w:name="_GoBack"/>
+        <w:t xml:space="preserve"> so that others can also contribute or make recommendations / suggestions.  </w:t>
+      </w:r>
+      <w:r>
+        <w:t xml:space="preserve">I didn’t just make this for me, I made it for others who want to </w:t>
+      </w:r>
+      <w:r>
+        <w:t>make one themselves.</w:t>
+      </w:r>
+    </w:p>
+    <w:p>
+      <w:pPr>
+        <w:pStyle w:val="Heading2"/>
+      </w:pPr>
+      <w:bookmarkStart w:id="11" w:name="_Toc20373604"/>
+      <w:r>
+        <w:t xml:space="preserve">Q: Can I </w:t>
+      </w:r>
+      <w:r>
+        <w:t>order one</w:t>
+      </w:r>
+      <w:r>
+        <w:t>?  How much?</w:t>
+      </w:r>
       <w:bookmarkEnd w:id="11"/>
-      <w:r>
-        <w:t xml:space="preserve">so that others can also contribute or make recommendations / suggestions.  </w:t>
-      </w:r>
-      <w:r>
-        <w:t xml:space="preserve">I didn’t just make this for me, I made it for others who want to </w:t>
-      </w:r>
-      <w:r>
-        <w:t>make one themselves.</w:t>
-      </w:r>
-    </w:p>
-    <w:p>
-      <w:pPr>
-        <w:pStyle w:val="Heading2"/>
-      </w:pPr>
-      <w:bookmarkStart w:id="12" w:name="_Toc20225144"/>
-      <w:r>
-        <w:t xml:space="preserve">Q: Can I </w:t>
-      </w:r>
-      <w:r>
-        <w:t>order one</w:t>
-      </w:r>
-      <w:r>
-        <w:t>?  How much?</w:t>
-      </w:r>
-      <w:bookmarkEnd w:id="12"/>
     </w:p>
     <w:p>
       <w:r>
@@ -2344,7 +2382,7 @@
         </w:numPr>
       </w:pPr>
       <w:r>
-        <w:t>I have a full-time job and other responsibilities that prevent me from being able to make or deliver these in a timely manner.  I did it as an educational and fun project.  Although I spent weeks working on the software, after 3D printing I can assemble one in a few hours spread out over a couple of days (for primer, paint, and glue drying).</w:t>
+        <w:t xml:space="preserve">I have a full-time job and other responsibilities that prevent me from being able to make or deliver these in a timely manner.  I did it as an educational and fun project.  </w:t>
       </w:r>
     </w:p>
     <w:p>
@@ -2386,23 +2424,28 @@
         <w:t>the custom circuit board</w:t>
       </w:r>
       <w:r>
-        <w:t xml:space="preserve"> I designed</w:t>
-      </w:r>
-      <w:r>
-        <w:t xml:space="preserve"> </w:t>
-      </w:r>
-      <w:r>
-        <w:t xml:space="preserve">to mail at a lower cost than everyone having to </w:t>
-      </w:r>
-      <w:r>
-        <w:t>order a batch on their own.</w:t>
+        <w:t xml:space="preserve"> to provide to </w:t>
+      </w:r>
+      <w:r>
+        <w:t>those building</w:t>
+      </w:r>
+      <w:r>
+        <w:t xml:space="preserve"> their own</w:t>
+      </w:r>
+      <w:r>
+        <w:t xml:space="preserve">, but I would not be able to </w:t>
+      </w:r>
+      <w:r>
+        <w:t>provide the 3D models</w:t>
+      </w:r>
+      <w:r>
+        <w:t>.</w:t>
       </w:r>
       <w:r>
         <w:t xml:space="preserve">  </w:t>
       </w:r>
-      <w:r>
-        <w:t xml:space="preserve">But </w:t>
-      </w:r>
+      <w:bookmarkStart w:id="12" w:name="_GoBack"/>
+      <w:bookmarkEnd w:id="12"/>
       <w:r>
         <w:t>I have provided all of the files to order your own circuit boards using my design (</w:t>
       </w:r>
@@ -2479,7 +2522,6 @@
         </w:drawing>
       </w:r>
     </w:p>
-    <w:p/>
     <w:p>
       <w:pPr>
         <w:rPr>
@@ -2488,7 +2530,7 @@
           <w:szCs w:val="32"/>
         </w:rPr>
       </w:pPr>
-      <w:bookmarkStart w:id="13" w:name="_Toc20225145"/>
+      <w:bookmarkStart w:id="13" w:name="_Toc20373605"/>
       <w:r>
         <w:rPr>
           <w:rStyle w:val="Heading2Char"/>
@@ -2607,7 +2649,6 @@
         <w:t xml:space="preserve">After they had me open it up and asked a few more questions they approved it and let me through.  However the process took some time and I decided that rather than cause a long wait for others </w:t>
       </w:r>
       <w:r>
-        <w:lastRenderedPageBreak/>
         <w:t xml:space="preserve">in the security line or to possibly cause other concerns at the park I </w:t>
       </w:r>
       <w:r>
@@ -2622,6 +2663,7 @@
         <w:rPr>
           <w:noProof/>
         </w:rPr>
+        <w:lastRenderedPageBreak/>
         <w:drawing>
           <wp:inline distT="0" distB="0" distL="0" distR="0" wp14:anchorId="032245A8" wp14:editId="52911650">
             <wp:extent cx="4143376" cy="5524500"/>
@@ -2666,9 +2708,12 @@
       </w:r>
     </w:p>
     <w:sectPr>
+      <w:headerReference w:type="default" r:id="rId27"/>
+      <w:footerReference w:type="default" r:id="rId28"/>
       <w:pgSz w:w="12240" w:h="15840"/>
       <w:pgMar w:top="1440" w:right="1440" w:bottom="1440" w:left="1440" w:header="720" w:footer="720" w:gutter="0"/>
       <w:cols w:space="720"/>
+      <w:titlePg/>
       <w:docGrid w:linePitch="360"/>
     </w:sectPr>
   </w:body>
@@ -2707,6 +2752,47 @@
 </w:endnotes>
 </file>
 
+<file path=word/footer1.xml><?xml version="1.0" encoding="utf-8"?>
+<w:ftr xmlns:wpc="http://schemas.microsoft.com/office/word/2010/wordprocessingCanvas" xmlns:cx="http://schemas.microsoft.com/office/drawing/2014/chartex" xmlns:cx1="http://schemas.microsoft.com/office/drawing/2015/9/8/chartex" xmlns:cx2="http://schemas.microsoft.com/office/drawing/2015/10/21/chartex" xmlns:cx3="http://schemas.microsoft.com/office/drawing/2016/5/9/chartex" xmlns:cx4="http://schemas.microsoft.com/office/drawing/2016/5/10/chartex" xmlns:cx5="http://schemas.microsoft.com/office/drawing/2016/5/11/chartex" xmlns:cx6="http://schemas.microsoft.com/office/drawing/2016/5/12/chartex" xmlns:cx7="http://schemas.microsoft.com/office/drawing/2016/5/13/chartex" xmlns:cx8="http://schemas.microsoft.com/office/drawing/2016/5/14/chartex" xmlns:mc="http://schemas.openxmlformats.org/markup-compatibility/2006" xmlns:aink="http://schemas.microsoft.com/office/drawing/2016/ink" xmlns:am3d="http://schemas.microsoft.com/office/drawing/2017/model3d" xmlns:o="urn:schemas-microsoft-com:office:office" xmlns:r="http://schemas.openxmlformats.org/officeDocument/2006/relationships" xmlns:m="http://schemas.openxmlformats.org/officeDocument/2006/math" xmlns:v="urn:schemas-microsoft-com:vml" xmlns:wp14="http://schemas.microsoft.com/office/word/2010/wordprocessingDrawing" xmlns:wp="http://schemas.openxmlformats.org/drawingml/2006/wordprocessingDrawing" xmlns:w10="urn:schemas-microsoft-com:office:word" xmlns:w="http://schemas.openxmlformats.org/wordprocessingml/2006/main" xmlns:w14="http://schemas.microsoft.com/office/word/2010/wordml" xmlns:w15="http://schemas.microsoft.com/office/word/2012/wordml" xmlns:w16cex="http://schemas.microsoft.com/office/word/2018/wordml/cex" xmlns:w16cid="http://schemas.microsoft.com/office/word/2016/wordml/cid" xmlns:w16="http://schemas.microsoft.com/office/word/2018/wordml" xmlns:w16se="http://schemas.microsoft.com/office/word/2015/wordml/symex" xmlns:wpg="http://schemas.microsoft.com/office/word/2010/wordprocessingGroup" xmlns:wpi="http://schemas.microsoft.com/office/word/2010/wordprocessingInk" xmlns:wne="http://schemas.microsoft.com/office/word/2006/wordml" xmlns:wps="http://schemas.microsoft.com/office/word/2010/wordprocessingShape" mc:Ignorable="w14 w15 w16se w16cid w16 w16cex wp14">
+  <w:p>
+    <w:pPr>
+      <w:pStyle w:val="Footer"/>
+      <w:jc w:val="right"/>
+      <w:rPr>
+        <w:color w:val="FF6D12"/>
+      </w:rPr>
+    </w:pPr>
+    <w:r>
+      <w:rPr>
+        <w:color w:val="FF6D12"/>
+      </w:rPr>
+      <w:t xml:space="preserve">First Wave ISAC Beacon </w:t>
+    </w:r>
+    <w:r>
+      <w:rPr>
+        <w:color w:val="FF6D12"/>
+      </w:rPr>
+      <w:t>User</w:t>
+    </w:r>
+    <w:r>
+      <w:rPr>
+        <w:color w:val="FF6D12"/>
+      </w:rPr>
+      <w:t xml:space="preserve"> Guide</w:t>
+    </w:r>
+  </w:p>
+  <w:p>
+    <w:pPr>
+      <w:pStyle w:val="Footer"/>
+      <w:jc w:val="right"/>
+      <w:rPr>
+        <w:color w:val="FF6D12"/>
+      </w:rPr>
+    </w:pPr>
+  </w:p>
+</w:ftr>
+</file>
+
 <file path=word/footnotes.xml><?xml version="1.0" encoding="utf-8"?>
 <w:footnotes xmlns:wpc="http://schemas.microsoft.com/office/word/2010/wordprocessingCanvas" xmlns:cx="http://schemas.microsoft.com/office/drawing/2014/chartex" xmlns:cx1="http://schemas.microsoft.com/office/drawing/2015/9/8/chartex" xmlns:cx2="http://schemas.microsoft.com/office/drawing/2015/10/21/chartex" xmlns:cx3="http://schemas.microsoft.com/office/drawing/2016/5/9/chartex" xmlns:cx4="http://schemas.microsoft.com/office/drawing/2016/5/10/chartex" xmlns:cx5="http://schemas.microsoft.com/office/drawing/2016/5/11/chartex" xmlns:cx6="http://schemas.microsoft.com/office/drawing/2016/5/12/chartex" xmlns:cx7="http://schemas.microsoft.com/office/drawing/2016/5/13/chartex" xmlns:cx8="http://schemas.microsoft.com/office/drawing/2016/5/14/chartex" xmlns:mc="http://schemas.openxmlformats.org/markup-compatibility/2006" xmlns:aink="http://schemas.microsoft.com/office/drawing/2016/ink" xmlns:am3d="http://schemas.microsoft.com/office/drawing/2017/model3d" xmlns:o="urn:schemas-microsoft-com:office:office" xmlns:r="http://schemas.openxmlformats.org/officeDocument/2006/relationships" xmlns:m="http://schemas.openxmlformats.org/officeDocument/2006/math" xmlns:v="urn:schemas-microsoft-com:vml" xmlns:wp14="http://schemas.microsoft.com/office/word/2010/wordprocessingDrawing" xmlns:wp="http://schemas.openxmlformats.org/drawingml/2006/wordprocessingDrawing" xmlns:w10="urn:schemas-microsoft-com:office:word" xmlns:w="http://schemas.openxmlformats.org/wordprocessingml/2006/main" xmlns:w14="http://schemas.microsoft.com/office/word/2010/wordml" xmlns:w15="http://schemas.microsoft.com/office/word/2012/wordml" xmlns:w16cex="http://schemas.microsoft.com/office/word/2018/wordml/cex" xmlns:w16cid="http://schemas.microsoft.com/office/word/2016/wordml/cid" xmlns:w16="http://schemas.microsoft.com/office/word/2018/wordml" xmlns:w16se="http://schemas.microsoft.com/office/word/2015/wordml/symex" xmlns:wpg="http://schemas.microsoft.com/office/word/2010/wordprocessingGroup" xmlns:wpi="http://schemas.microsoft.com/office/word/2010/wordprocessingInk" xmlns:wne="http://schemas.microsoft.com/office/word/2006/wordml" xmlns:wps="http://schemas.microsoft.com/office/word/2010/wordprocessingShape" mc:Ignorable="w14 w15 w16se w16cid w16 w16cex wp14">
   <w:footnote w:type="separator" w:id="-1">
@@ -2737,6 +2823,94 @@
     </w:p>
   </w:footnote>
 </w:footnotes>
+</file>
+
+<file path=word/header1.xml><?xml version="1.0" encoding="utf-8"?>
+<w:hdr xmlns:wpc="http://schemas.microsoft.com/office/word/2010/wordprocessingCanvas" xmlns:cx="http://schemas.microsoft.com/office/drawing/2014/chartex" xmlns:cx1="http://schemas.microsoft.com/office/drawing/2015/9/8/chartex" xmlns:cx2="http://schemas.microsoft.com/office/drawing/2015/10/21/chartex" xmlns:cx3="http://schemas.microsoft.com/office/drawing/2016/5/9/chartex" xmlns:cx4="http://schemas.microsoft.com/office/drawing/2016/5/10/chartex" xmlns:cx5="http://schemas.microsoft.com/office/drawing/2016/5/11/chartex" xmlns:cx6="http://schemas.microsoft.com/office/drawing/2016/5/12/chartex" xmlns:cx7="http://schemas.microsoft.com/office/drawing/2016/5/13/chartex" xmlns:cx8="http://schemas.microsoft.com/office/drawing/2016/5/14/chartex" xmlns:mc="http://schemas.openxmlformats.org/markup-compatibility/2006" xmlns:aink="http://schemas.microsoft.com/office/drawing/2016/ink" xmlns:am3d="http://schemas.microsoft.com/office/drawing/2017/model3d" xmlns:o="urn:schemas-microsoft-com:office:office" xmlns:r="http://schemas.openxmlformats.org/officeDocument/2006/relationships" xmlns:m="http://schemas.openxmlformats.org/officeDocument/2006/math" xmlns:v="urn:schemas-microsoft-com:vml" xmlns:wp14="http://schemas.microsoft.com/office/word/2010/wordprocessingDrawing" xmlns:wp="http://schemas.openxmlformats.org/drawingml/2006/wordprocessingDrawing" xmlns:w10="urn:schemas-microsoft-com:office:word" xmlns:w="http://schemas.openxmlformats.org/wordprocessingml/2006/main" xmlns:w14="http://schemas.microsoft.com/office/word/2010/wordml" xmlns:w15="http://schemas.microsoft.com/office/word/2012/wordml" xmlns:w16cex="http://schemas.microsoft.com/office/word/2018/wordml/cex" xmlns:w16cid="http://schemas.microsoft.com/office/word/2016/wordml/cid" xmlns:w16="http://schemas.microsoft.com/office/word/2018/wordml" xmlns:w16se="http://schemas.microsoft.com/office/word/2015/wordml/symex" xmlns:wpg="http://schemas.microsoft.com/office/word/2010/wordprocessingGroup" xmlns:wpi="http://schemas.microsoft.com/office/word/2010/wordprocessingInk" xmlns:wne="http://schemas.microsoft.com/office/word/2006/wordml" xmlns:wps="http://schemas.microsoft.com/office/word/2010/wordprocessingShape" mc:Ignorable="w14 w15 w16se w16cid w16 w16cex wp14">
+  <w:sdt>
+    <w:sdtPr>
+      <w:rPr>
+        <w:color w:val="7F7F7F" w:themeColor="background1" w:themeShade="7F"/>
+        <w:spacing w:val="60"/>
+      </w:rPr>
+      <w:id w:val="425315075"/>
+      <w:docPartObj>
+        <w:docPartGallery w:val="Page Numbers (Top of Page)"/>
+        <w:docPartUnique/>
+      </w:docPartObj>
+    </w:sdtPr>
+    <w:sdtEndPr>
+      <w:rPr>
+        <w:b/>
+        <w:bCs/>
+        <w:noProof/>
+        <w:color w:val="auto"/>
+        <w:spacing w:val="0"/>
+      </w:rPr>
+    </w:sdtEndPr>
+    <w:sdtContent>
+      <w:p>
+        <w:pPr>
+          <w:pStyle w:val="Header"/>
+          <w:pBdr>
+            <w:bottom w:val="single" w:sz="4" w:space="1" w:color="D9D9D9" w:themeColor="background1" w:themeShade="D9"/>
+          </w:pBdr>
+          <w:jc w:val="right"/>
+          <w:rPr>
+            <w:b/>
+            <w:bCs/>
+          </w:rPr>
+        </w:pPr>
+        <w:r>
+          <w:rPr>
+            <w:color w:val="FF6D10"/>
+            <w:spacing w:val="60"/>
+          </w:rPr>
+          <w:t>Page</w:t>
+        </w:r>
+        <w:r>
+          <w:rPr>
+            <w:color w:val="FF6D10"/>
+          </w:rPr>
+          <w:t xml:space="preserve"> </w:t>
+        </w:r>
+        <w:r>
+          <w:t xml:space="preserve">| </w:t>
+        </w:r>
+        <w:r>
+          <w:fldChar w:fldCharType="begin"/>
+        </w:r>
+        <w:r>
+          <w:instrText xml:space="preserve"> PAGE   \* MERGEFORMAT </w:instrText>
+        </w:r>
+        <w:r>
+          <w:fldChar w:fldCharType="separate"/>
+        </w:r>
+        <w:r>
+          <w:rPr>
+            <w:b/>
+            <w:bCs/>
+            <w:noProof/>
+          </w:rPr>
+          <w:t>2</w:t>
+        </w:r>
+        <w:r>
+          <w:rPr>
+            <w:b/>
+            <w:bCs/>
+            <w:noProof/>
+          </w:rPr>
+          <w:fldChar w:fldCharType="end"/>
+        </w:r>
+      </w:p>
+    </w:sdtContent>
+  </w:sdt>
+  <w:p>
+    <w:pPr>
+      <w:pStyle w:val="Header"/>
+    </w:pPr>
+  </w:p>
+</w:hdr>
 </file>
 
 <file path=word/numbering.xml><?xml version="1.0" encoding="utf-8"?>
@@ -4007,7 +4181,6 @@
     <w:basedOn w:val="Normal"/>
     <w:link w:val="HeaderChar"/>
     <w:uiPriority w:val="99"/>
-    <w:semiHidden/>
     <w:unhideWhenUsed/>
     <w:rsid w:val="007520EE"/>
     <w:pPr>
@@ -4023,7 +4196,6 @@
     <w:basedOn w:val="DefaultParagraphFont"/>
     <w:link w:val="Header"/>
     <w:uiPriority w:val="99"/>
-    <w:semiHidden/>
     <w:rsid w:val="007520EE"/>
   </w:style>
   <w:style w:type="paragraph" w:styleId="Footer">
@@ -4031,7 +4203,6 @@
     <w:basedOn w:val="Normal"/>
     <w:link w:val="FooterChar"/>
     <w:uiPriority w:val="99"/>
-    <w:semiHidden/>
     <w:unhideWhenUsed/>
     <w:rsid w:val="007520EE"/>
     <w:pPr>
@@ -4047,7 +4218,6 @@
     <w:basedOn w:val="DefaultParagraphFont"/>
     <w:link w:val="Footer"/>
     <w:uiPriority w:val="99"/>
-    <w:semiHidden/>
     <w:rsid w:val="007520EE"/>
   </w:style>
   <w:style w:type="character" w:customStyle="1" w:styleId="Heading3Char">
@@ -4717,6 +4887,15 @@
 </file>
 
 <file path=customXml/item2.xml><?xml version="1.0" encoding="utf-8"?>
+<?mso-contentType ?>
+<FormTemplates xmlns="http://schemas.microsoft.com/sharepoint/v3/contenttype/forms">
+  <Display>DocumentLibraryForm</Display>
+  <Edit>DocumentLibraryForm</Edit>
+  <New>DocumentLibraryForm</New>
+</FormTemplates>
+</file>
+
+<file path=customXml/item3.xml><?xml version="1.0" encoding="utf-8"?>
 <ct:contentTypeSchema xmlns:ct="http://schemas.microsoft.com/office/2006/metadata/contentType" xmlns:ma="http://schemas.microsoft.com/office/2006/metadata/properties/metaAttributes" ct:_="" ma:_="" ma:contentTypeName="Document" ma:contentTypeID="0x010100224AB5223B1ACD4DB30EF608DD47F9F0" ma:contentTypeVersion="17" ma:contentTypeDescription="Create a new document." ma:contentTypeScope="" ma:versionID="3bb25b135df2c2ae73f35f1c19ab035c">
   <xsd:schema xmlns:xsd="http://www.w3.org/2001/XMLSchema" xmlns:xs="http://www.w3.org/2001/XMLSchema" xmlns:p="http://schemas.microsoft.com/office/2006/metadata/properties" xmlns:ns1="http://schemas.microsoft.com/sharepoint/v3" xmlns:ns3="382af1ce-b256-44c6-a2d6-a38e0b16a804" xmlns:ns4="bccb4527-3736-4e2e-a59f-7864f553d207" targetNamespace="http://schemas.microsoft.com/office/2006/metadata/properties" ma:root="true" ma:fieldsID="ef4e60c56ceff0939e852631dc1211ac" ns1:_="" ns3:_="" ns4:_="">
     <xsd:import namespace="http://schemas.microsoft.com/sharepoint/v3"/>
@@ -4968,15 +5147,6 @@
 </ct:contentTypeSchema>
 </file>
 
-<file path=customXml/item3.xml><?xml version="1.0" encoding="utf-8"?>
-<?mso-contentType ?>
-<FormTemplates xmlns="http://schemas.microsoft.com/sharepoint/v3/contenttype/forms">
-  <Display>DocumentLibraryForm</Display>
-  <Edit>DocumentLibraryForm</Edit>
-  <New>DocumentLibraryForm</New>
-</FormTemplates>
-</file>
-
 <file path=customXml/item4.xml><?xml version="1.0" encoding="utf-8"?>
 <b:Sources xmlns:b="http://schemas.openxmlformats.org/officeDocument/2006/bibliography" xmlns="http://schemas.openxmlformats.org/officeDocument/2006/bibliography" SelectedStyle="\APASixthEditionOfficeOnline.xsl" StyleName="APA" Version="6"/>
 </file>
@@ -4992,6 +5162,14 @@
 </file>
 
 <file path=customXml/itemProps2.xml><?xml version="1.0" encoding="utf-8"?>
+<ds:datastoreItem xmlns:ds="http://schemas.openxmlformats.org/officeDocument/2006/customXml" ds:itemID="{DE4AE8E1-7BB2-433B-9FC1-FF0B1CFC26B7}">
+  <ds:schemaRefs>
+    <ds:schemaRef ds:uri="http://schemas.microsoft.com/sharepoint/v3/contenttype/forms"/>
+  </ds:schemaRefs>
+</ds:datastoreItem>
+</file>
+
+<file path=customXml/itemProps3.xml><?xml version="1.0" encoding="utf-8"?>
 <ds:datastoreItem xmlns:ds="http://schemas.openxmlformats.org/officeDocument/2006/customXml" ds:itemID="{56C0DDE8-D974-4053-921D-8A024B98DFF2}">
   <ds:schemaRefs>
     <ds:schemaRef ds:uri="http://schemas.microsoft.com/office/2006/metadata/contentType"/>
@@ -5011,16 +5189,8 @@
 </ds:datastoreItem>
 </file>
 
-<file path=customXml/itemProps3.xml><?xml version="1.0" encoding="utf-8"?>
-<ds:datastoreItem xmlns:ds="http://schemas.openxmlformats.org/officeDocument/2006/customXml" ds:itemID="{DE4AE8E1-7BB2-433B-9FC1-FF0B1CFC26B7}">
-  <ds:schemaRefs>
-    <ds:schemaRef ds:uri="http://schemas.microsoft.com/sharepoint/v3/contenttype/forms"/>
-  </ds:schemaRefs>
-</ds:datastoreItem>
-</file>
-
 <file path=customXml/itemProps4.xml><?xml version="1.0" encoding="utf-8"?>
-<ds:datastoreItem xmlns:ds="http://schemas.openxmlformats.org/officeDocument/2006/customXml" ds:itemID="{64C0D882-A4D1-45CD-BD10-BB7E1E73E000}">
+<ds:datastoreItem xmlns:ds="http://schemas.openxmlformats.org/officeDocument/2006/customXml" ds:itemID="{AD8154F9-0130-49BD-BD01-714370BD6938}">
   <ds:schemaRefs>
     <ds:schemaRef ds:uri="http://schemas.openxmlformats.org/officeDocument/2006/bibliography"/>
   </ds:schemaRefs>

</xml_diff>

<commit_message>
Updates to address issues with latest compiler optimizations and button detection logic
</commit_message>
<xml_diff>
--- a/First_Wave_ISAC_Beacon_User_Guide.docx
+++ b/First_Wave_ISAC_Beacon_User_Guide.docx
@@ -1,6 +1,6 @@
 
 <file path=word/document.xml><?xml version="1.0" encoding="utf-8"?>
-<w:document xmlns:wpc="http://schemas.microsoft.com/office/word/2010/wordprocessingCanvas" xmlns:cx="http://schemas.microsoft.com/office/drawing/2014/chartex" xmlns:cx1="http://schemas.microsoft.com/office/drawing/2015/9/8/chartex" xmlns:cx2="http://schemas.microsoft.com/office/drawing/2015/10/21/chartex" xmlns:cx3="http://schemas.microsoft.com/office/drawing/2016/5/9/chartex" xmlns:cx4="http://schemas.microsoft.com/office/drawing/2016/5/10/chartex" xmlns:cx5="http://schemas.microsoft.com/office/drawing/2016/5/11/chartex" xmlns:cx6="http://schemas.microsoft.com/office/drawing/2016/5/12/chartex" xmlns:cx7="http://schemas.microsoft.com/office/drawing/2016/5/13/chartex" xmlns:cx8="http://schemas.microsoft.com/office/drawing/2016/5/14/chartex" xmlns:mc="http://schemas.openxmlformats.org/markup-compatibility/2006" xmlns:aink="http://schemas.microsoft.com/office/drawing/2016/ink" xmlns:am3d="http://schemas.microsoft.com/office/drawing/2017/model3d" xmlns:o="urn:schemas-microsoft-com:office:office" xmlns:r="http://schemas.openxmlformats.org/officeDocument/2006/relationships" xmlns:m="http://schemas.openxmlformats.org/officeDocument/2006/math" xmlns:v="urn:schemas-microsoft-com:vml" xmlns:wp14="http://schemas.microsoft.com/office/word/2010/wordprocessingDrawing" xmlns:wp="http://schemas.openxmlformats.org/drawingml/2006/wordprocessingDrawing" xmlns:w10="urn:schemas-microsoft-com:office:word" xmlns:w="http://schemas.openxmlformats.org/wordprocessingml/2006/main" xmlns:w14="http://schemas.microsoft.com/office/word/2010/wordml" xmlns:w15="http://schemas.microsoft.com/office/word/2012/wordml" xmlns:w16cex="http://schemas.microsoft.com/office/word/2018/wordml/cex" xmlns:w16cid="http://schemas.microsoft.com/office/word/2016/wordml/cid" xmlns:w16="http://schemas.microsoft.com/office/word/2018/wordml" xmlns:w16se="http://schemas.microsoft.com/office/word/2015/wordml/symex" xmlns:wpg="http://schemas.microsoft.com/office/word/2010/wordprocessingGroup" xmlns:wpi="http://schemas.microsoft.com/office/word/2010/wordprocessingInk" xmlns:wne="http://schemas.microsoft.com/office/word/2006/wordml" xmlns:wps="http://schemas.microsoft.com/office/word/2010/wordprocessingShape" mc:Ignorable="w14 w15 w16se w16cid w16 w16cex wp14">
+<w:document xmlns:wpc="http://schemas.microsoft.com/office/word/2010/wordprocessingCanvas" xmlns:cx="http://schemas.microsoft.com/office/drawing/2014/chartex" xmlns:cx1="http://schemas.microsoft.com/office/drawing/2015/9/8/chartex" xmlns:cx2="http://schemas.microsoft.com/office/drawing/2015/10/21/chartex" xmlns:cx3="http://schemas.microsoft.com/office/drawing/2016/5/9/chartex" xmlns:cx4="http://schemas.microsoft.com/office/drawing/2016/5/10/chartex" xmlns:cx5="http://schemas.microsoft.com/office/drawing/2016/5/11/chartex" xmlns:cx6="http://schemas.microsoft.com/office/drawing/2016/5/12/chartex" xmlns:cx7="http://schemas.microsoft.com/office/drawing/2016/5/13/chartex" xmlns:cx8="http://schemas.microsoft.com/office/drawing/2016/5/14/chartex" xmlns:mc="http://schemas.openxmlformats.org/markup-compatibility/2006" xmlns:aink="http://schemas.microsoft.com/office/drawing/2016/ink" xmlns:am3d="http://schemas.microsoft.com/office/drawing/2017/model3d" xmlns:o="urn:schemas-microsoft-com:office:office" xmlns:oel="http://schemas.microsoft.com/office/2019/extlst" xmlns:r="http://schemas.openxmlformats.org/officeDocument/2006/relationships" xmlns:m="http://schemas.openxmlformats.org/officeDocument/2006/math" xmlns:v="urn:schemas-microsoft-com:vml" xmlns:wp14="http://schemas.microsoft.com/office/word/2010/wordprocessingDrawing" xmlns:wp="http://schemas.openxmlformats.org/drawingml/2006/wordprocessingDrawing" xmlns:w10="urn:schemas-microsoft-com:office:word" xmlns:w="http://schemas.openxmlformats.org/wordprocessingml/2006/main" xmlns:w14="http://schemas.microsoft.com/office/word/2010/wordml" xmlns:w15="http://schemas.microsoft.com/office/word/2012/wordml" xmlns:w16cex="http://schemas.microsoft.com/office/word/2018/wordml/cex" xmlns:w16cid="http://schemas.microsoft.com/office/word/2016/wordml/cid" xmlns:w16="http://schemas.microsoft.com/office/word/2018/wordml" xmlns:w16sdtdh="http://schemas.microsoft.com/office/word/2020/wordml/sdtdatahash" xmlns:w16se="http://schemas.microsoft.com/office/word/2015/wordml/symex" xmlns:wpg="http://schemas.microsoft.com/office/word/2010/wordprocessingGroup" xmlns:wpi="http://schemas.microsoft.com/office/word/2010/wordprocessingInk" xmlns:wne="http://schemas.microsoft.com/office/word/2006/wordml" xmlns:wps="http://schemas.microsoft.com/office/word/2010/wordprocessingShape" mc:Ignorable="w14 w15 w16se w16cid w16 w16cex w16sdtdh wp14">
   <w:body>
     <w:p>
       <w:pPr>
@@ -144,7 +144,13 @@
         <w:t xml:space="preserve">Computer (ISAC) shoulder radio beacon used by SHD Agents in Tom Clancy’s: The Division </w:t>
       </w:r>
       <w:r>
-        <w:t xml:space="preserve">franchise.  Intended purpose of the First Wave ISAC Beacon is to give fans of The Division a way to </w:t>
+        <w:t xml:space="preserve">franchise.  </w:t>
+      </w:r>
+      <w:r>
+        <w:t>The intended</w:t>
+      </w:r>
+      <w:r>
+        <w:t xml:space="preserve"> purpose of the First Wave ISAC Beacon is to give fans of The Division a way to </w:t>
       </w:r>
       <w:r>
         <w:t xml:space="preserve">show off their love of the game through Cosplay at conventions or </w:t>
@@ -238,8 +244,10 @@
             </w:tabs>
             <w:rPr>
               <w:noProof/>
-              <w:sz w:val="22"/>
-              <w:szCs w:val="22"/>
+              <w:kern w:val="2"/>
+              <w:sz w:val="24"/>
+              <w:szCs w:val="24"/>
+              <w14:ligatures w14:val="standardContextual"/>
             </w:rPr>
           </w:pPr>
           <w:r>
@@ -251,7 +259,7 @@
           <w:r>
             <w:fldChar w:fldCharType="separate"/>
           </w:r>
-          <w:hyperlink w:anchor="_Toc20373593" w:history="1">
+          <w:hyperlink w:anchor="_Toc140497329" w:history="1">
             <w:r>
               <w:rPr>
                 <w:rStyle w:val="Hyperlink"/>
@@ -278,7 +286,7 @@
                 <w:noProof/>
                 <w:webHidden/>
               </w:rPr>
-              <w:instrText xml:space="preserve"> PAGEREF _Toc20373593 \h </w:instrText>
+              <w:instrText xml:space="preserve"> PAGEREF _Toc140497329 \h </w:instrText>
             </w:r>
             <w:r>
               <w:rPr>
@@ -317,11 +325,13 @@
             </w:tabs>
             <w:rPr>
               <w:noProof/>
-              <w:sz w:val="22"/>
-              <w:szCs w:val="22"/>
+              <w:kern w:val="2"/>
+              <w:sz w:val="24"/>
+              <w:szCs w:val="24"/>
+              <w14:ligatures w14:val="standardContextual"/>
             </w:rPr>
           </w:pPr>
-          <w:hyperlink w:anchor="_Toc20373594" w:history="1">
+          <w:hyperlink w:anchor="_Toc140497330" w:history="1">
             <w:r>
               <w:rPr>
                 <w:rStyle w:val="Hyperlink"/>
@@ -348,7 +358,7 @@
                 <w:noProof/>
                 <w:webHidden/>
               </w:rPr>
-              <w:instrText xml:space="preserve"> PAGEREF _Toc20373594 \h </w:instrText>
+              <w:instrText xml:space="preserve"> PAGEREF _Toc140497330 \h </w:instrText>
             </w:r>
             <w:r>
               <w:rPr>
@@ -387,11 +397,13 @@
             </w:tabs>
             <w:rPr>
               <w:noProof/>
-              <w:sz w:val="22"/>
-              <w:szCs w:val="22"/>
+              <w:kern w:val="2"/>
+              <w:sz w:val="24"/>
+              <w:szCs w:val="24"/>
+              <w14:ligatures w14:val="standardContextual"/>
             </w:rPr>
           </w:pPr>
-          <w:hyperlink w:anchor="_Toc20373595" w:history="1">
+          <w:hyperlink w:anchor="_Toc140497331" w:history="1">
             <w:r>
               <w:rPr>
                 <w:rStyle w:val="Hyperlink"/>
@@ -418,7 +430,7 @@
                 <w:noProof/>
                 <w:webHidden/>
               </w:rPr>
-              <w:instrText xml:space="preserve"> PAGEREF _Toc20373595 \h </w:instrText>
+              <w:instrText xml:space="preserve"> PAGEREF _Toc140497331 \h </w:instrText>
             </w:r>
             <w:r>
               <w:rPr>
@@ -457,11 +469,13 @@
             </w:tabs>
             <w:rPr>
               <w:noProof/>
-              <w:sz w:val="22"/>
-              <w:szCs w:val="22"/>
+              <w:kern w:val="2"/>
+              <w:sz w:val="24"/>
+              <w:szCs w:val="24"/>
+              <w14:ligatures w14:val="standardContextual"/>
             </w:rPr>
           </w:pPr>
-          <w:hyperlink w:anchor="_Toc20373596" w:history="1">
+          <w:hyperlink w:anchor="_Toc140497332" w:history="1">
             <w:r>
               <w:rPr>
                 <w:rStyle w:val="Hyperlink"/>
@@ -488,7 +502,7 @@
                 <w:noProof/>
                 <w:webHidden/>
               </w:rPr>
-              <w:instrText xml:space="preserve"> PAGEREF _Toc20373596 \h </w:instrText>
+              <w:instrText xml:space="preserve"> PAGEREF _Toc140497332 \h </w:instrText>
             </w:r>
             <w:r>
               <w:rPr>
@@ -527,11 +541,13 @@
             </w:tabs>
             <w:rPr>
               <w:noProof/>
-              <w:sz w:val="22"/>
-              <w:szCs w:val="22"/>
+              <w:kern w:val="2"/>
+              <w:sz w:val="24"/>
+              <w:szCs w:val="24"/>
+              <w14:ligatures w14:val="standardContextual"/>
             </w:rPr>
           </w:pPr>
-          <w:hyperlink w:anchor="_Toc20373597" w:history="1">
+          <w:hyperlink w:anchor="_Toc140497333" w:history="1">
             <w:r>
               <w:rPr>
                 <w:rStyle w:val="Hyperlink"/>
@@ -558,7 +574,7 @@
                 <w:noProof/>
                 <w:webHidden/>
               </w:rPr>
-              <w:instrText xml:space="preserve"> PAGEREF _Toc20373597 \h </w:instrText>
+              <w:instrText xml:space="preserve"> PAGEREF _Toc140497333 \h </w:instrText>
             </w:r>
             <w:r>
               <w:rPr>
@@ -597,11 +613,13 @@
             </w:tabs>
             <w:rPr>
               <w:noProof/>
-              <w:sz w:val="22"/>
-              <w:szCs w:val="22"/>
+              <w:kern w:val="2"/>
+              <w:sz w:val="24"/>
+              <w:szCs w:val="24"/>
+              <w14:ligatures w14:val="standardContextual"/>
             </w:rPr>
           </w:pPr>
-          <w:hyperlink w:anchor="_Toc20373598" w:history="1">
+          <w:hyperlink w:anchor="_Toc140497334" w:history="1">
             <w:r>
               <w:rPr>
                 <w:rStyle w:val="Hyperlink"/>
@@ -628,7 +646,7 @@
                 <w:noProof/>
                 <w:webHidden/>
               </w:rPr>
-              <w:instrText xml:space="preserve"> PAGEREF _Toc20373598 \h </w:instrText>
+              <w:instrText xml:space="preserve"> PAGEREF _Toc140497334 \h </w:instrText>
             </w:r>
             <w:r>
               <w:rPr>
@@ -667,11 +685,13 @@
             </w:tabs>
             <w:rPr>
               <w:noProof/>
-              <w:sz w:val="22"/>
-              <w:szCs w:val="22"/>
+              <w:kern w:val="2"/>
+              <w:sz w:val="24"/>
+              <w:szCs w:val="24"/>
+              <w14:ligatures w14:val="standardContextual"/>
             </w:rPr>
           </w:pPr>
-          <w:hyperlink w:anchor="_Toc20373599" w:history="1">
+          <w:hyperlink w:anchor="_Toc140497335" w:history="1">
             <w:r>
               <w:rPr>
                 <w:rStyle w:val="Hyperlink"/>
@@ -698,7 +718,7 @@
                 <w:noProof/>
                 <w:webHidden/>
               </w:rPr>
-              <w:instrText xml:space="preserve"> PAGEREF _Toc20373599 \h </w:instrText>
+              <w:instrText xml:space="preserve"> PAGEREF _Toc140497335 \h </w:instrText>
             </w:r>
             <w:r>
               <w:rPr>
@@ -737,11 +757,13 @@
             </w:tabs>
             <w:rPr>
               <w:noProof/>
-              <w:sz w:val="22"/>
-              <w:szCs w:val="22"/>
+              <w:kern w:val="2"/>
+              <w:sz w:val="24"/>
+              <w:szCs w:val="24"/>
+              <w14:ligatures w14:val="standardContextual"/>
             </w:rPr>
           </w:pPr>
-          <w:hyperlink w:anchor="_Toc20373600" w:history="1">
+          <w:hyperlink w:anchor="_Toc140497336" w:history="1">
             <w:r>
               <w:rPr>
                 <w:rStyle w:val="Hyperlink"/>
@@ -768,7 +790,7 @@
                 <w:noProof/>
                 <w:webHidden/>
               </w:rPr>
-              <w:instrText xml:space="preserve"> PAGEREF _Toc20373600 \h </w:instrText>
+              <w:instrText xml:space="preserve"> PAGEREF _Toc140497336 \h </w:instrText>
             </w:r>
             <w:r>
               <w:rPr>
@@ -807,11 +829,13 @@
             </w:tabs>
             <w:rPr>
               <w:noProof/>
-              <w:sz w:val="22"/>
-              <w:szCs w:val="22"/>
+              <w:kern w:val="2"/>
+              <w:sz w:val="24"/>
+              <w:szCs w:val="24"/>
+              <w14:ligatures w14:val="standardContextual"/>
             </w:rPr>
           </w:pPr>
-          <w:hyperlink w:anchor="_Toc20373601" w:history="1">
+          <w:hyperlink w:anchor="_Toc140497337" w:history="1">
             <w:r>
               <w:rPr>
                 <w:rStyle w:val="Hyperlink"/>
@@ -838,7 +862,7 @@
                 <w:noProof/>
                 <w:webHidden/>
               </w:rPr>
-              <w:instrText xml:space="preserve"> PAGEREF _Toc20373601 \h </w:instrText>
+              <w:instrText xml:space="preserve"> PAGEREF _Toc140497337 \h </w:instrText>
             </w:r>
             <w:r>
               <w:rPr>
@@ -877,11 +901,13 @@
             </w:tabs>
             <w:rPr>
               <w:noProof/>
-              <w:sz w:val="22"/>
-              <w:szCs w:val="22"/>
+              <w:kern w:val="2"/>
+              <w:sz w:val="24"/>
+              <w:szCs w:val="24"/>
+              <w14:ligatures w14:val="standardContextual"/>
             </w:rPr>
           </w:pPr>
-          <w:hyperlink w:anchor="_Toc20373602" w:history="1">
+          <w:hyperlink w:anchor="_Toc140497338" w:history="1">
             <w:r>
               <w:rPr>
                 <w:rStyle w:val="Hyperlink"/>
@@ -908,7 +934,7 @@
                 <w:noProof/>
                 <w:webHidden/>
               </w:rPr>
-              <w:instrText xml:space="preserve"> PAGEREF _Toc20373602 \h </w:instrText>
+              <w:instrText xml:space="preserve"> PAGEREF _Toc140497338 \h </w:instrText>
             </w:r>
             <w:r>
               <w:rPr>
@@ -947,11 +973,13 @@
             </w:tabs>
             <w:rPr>
               <w:noProof/>
-              <w:sz w:val="22"/>
-              <w:szCs w:val="22"/>
+              <w:kern w:val="2"/>
+              <w:sz w:val="24"/>
+              <w:szCs w:val="24"/>
+              <w14:ligatures w14:val="standardContextual"/>
             </w:rPr>
           </w:pPr>
-          <w:hyperlink w:anchor="_Toc20373603" w:history="1">
+          <w:hyperlink w:anchor="_Toc140497339" w:history="1">
             <w:r>
               <w:rPr>
                 <w:rStyle w:val="Hyperlink"/>
@@ -978,7 +1006,7 @@
                 <w:noProof/>
                 <w:webHidden/>
               </w:rPr>
-              <w:instrText xml:space="preserve"> PAGEREF _Toc20373603 \h </w:instrText>
+              <w:instrText xml:space="preserve"> PAGEREF _Toc140497339 \h </w:instrText>
             </w:r>
             <w:r>
               <w:rPr>
@@ -1017,11 +1045,13 @@
             </w:tabs>
             <w:rPr>
               <w:noProof/>
-              <w:sz w:val="22"/>
-              <w:szCs w:val="22"/>
+              <w:kern w:val="2"/>
+              <w:sz w:val="24"/>
+              <w:szCs w:val="24"/>
+              <w14:ligatures w14:val="standardContextual"/>
             </w:rPr>
           </w:pPr>
-          <w:hyperlink w:anchor="_Toc20373604" w:history="1">
+          <w:hyperlink w:anchor="_Toc140497340" w:history="1">
             <w:r>
               <w:rPr>
                 <w:rStyle w:val="Hyperlink"/>
@@ -1048,7 +1078,7 @@
                 <w:noProof/>
                 <w:webHidden/>
               </w:rPr>
-              <w:instrText xml:space="preserve"> PAGEREF _Toc20373604 \h </w:instrText>
+              <w:instrText xml:space="preserve"> PAGEREF _Toc140497340 \h </w:instrText>
             </w:r>
             <w:r>
               <w:rPr>
@@ -1087,17 +1117,19 @@
             </w:tabs>
             <w:rPr>
               <w:noProof/>
-              <w:sz w:val="22"/>
-              <w:szCs w:val="22"/>
+              <w:kern w:val="2"/>
+              <w:sz w:val="24"/>
+              <w:szCs w:val="24"/>
+              <w14:ligatures w14:val="standardContextual"/>
             </w:rPr>
           </w:pPr>
-          <w:hyperlink w:anchor="_Toc20373605" w:history="1">
+          <w:hyperlink w:anchor="_Toc140497341" w:history="1">
             <w:r>
               <w:rPr>
                 <w:rStyle w:val="Hyperlink"/>
                 <w:noProof/>
               </w:rPr>
-              <w:t>Q: Can I fly with this on my backpack or will it be confiscated at airport security?</w:t>
+              <w:t>Q: Can I fly with this on my backpack, or will it be confiscated at airport security?</w:t>
             </w:r>
             <w:r>
               <w:rPr>
@@ -1118,7 +1150,7 @@
                 <w:noProof/>
                 <w:webHidden/>
               </w:rPr>
-              <w:instrText xml:space="preserve"> PAGEREF _Toc20373605 \h </w:instrText>
+              <w:instrText xml:space="preserve"> PAGEREF _Toc140497341 \h </w:instrText>
             </w:r>
             <w:r>
               <w:rPr>
@@ -1139,6 +1171,78 @@
                 <w:webHidden/>
               </w:rPr>
               <w:t>6</w:t>
+            </w:r>
+            <w:r>
+              <w:rPr>
+                <w:noProof/>
+                <w:webHidden/>
+              </w:rPr>
+              <w:fldChar w:fldCharType="end"/>
+            </w:r>
+          </w:hyperlink>
+        </w:p>
+        <w:p>
+          <w:pPr>
+            <w:pStyle w:val="TOC1"/>
+            <w:tabs>
+              <w:tab w:val="right" w:leader="dot" w:pos="9350"/>
+            </w:tabs>
+            <w:rPr>
+              <w:noProof/>
+              <w:kern w:val="2"/>
+              <w:sz w:val="24"/>
+              <w:szCs w:val="24"/>
+              <w14:ligatures w14:val="standardContextual"/>
+            </w:rPr>
+          </w:pPr>
+          <w:hyperlink w:anchor="_Toc140497342" w:history="1">
+            <w:r>
+              <w:rPr>
+                <w:rStyle w:val="Hyperlink"/>
+                <w:noProof/>
+              </w:rPr>
+              <w:t>Updates and Known Issues</w:t>
+            </w:r>
+            <w:r>
+              <w:rPr>
+                <w:noProof/>
+                <w:webHidden/>
+              </w:rPr>
+              <w:tab/>
+            </w:r>
+            <w:r>
+              <w:rPr>
+                <w:noProof/>
+                <w:webHidden/>
+              </w:rPr>
+              <w:fldChar w:fldCharType="begin"/>
+            </w:r>
+            <w:r>
+              <w:rPr>
+                <w:noProof/>
+                <w:webHidden/>
+              </w:rPr>
+              <w:instrText xml:space="preserve"> PAGEREF _Toc140497342 \h </w:instrText>
+            </w:r>
+            <w:r>
+              <w:rPr>
+                <w:noProof/>
+                <w:webHidden/>
+              </w:rPr>
+            </w:r>
+            <w:r>
+              <w:rPr>
+                <w:noProof/>
+                <w:webHidden/>
+              </w:rPr>
+              <w:fldChar w:fldCharType="separate"/>
+            </w:r>
+            <w:r>
+              <w:rPr>
+                <w:noProof/>
+                <w:webHidden/>
+              </w:rPr>
+              <w:t>7</w:t>
             </w:r>
             <w:r>
               <w:rPr>
@@ -1169,7 +1273,7 @@
           <w:color w:val="FF6D12"/>
         </w:rPr>
       </w:pPr>
-      <w:bookmarkStart w:id="0" w:name="_Toc20373593"/>
+      <w:bookmarkStart w:id="0" w:name="_Toc140497329"/>
       <w:r>
         <w:rPr>
           <w:color w:val="FF6D12"/>
@@ -1180,7 +1284,15 @@
     </w:p>
     <w:p>
       <w:r>
-        <w:t>I followed the work done by two authors on thingiverse.com and their versions of the ISAC radio beacon</w:t>
+        <w:t xml:space="preserve">I followed the work done by two authors on </w:t>
+      </w:r>
+      <w:proofErr w:type="gramStart"/>
+      <w:r>
+        <w:t>thingiverse.com</w:t>
+      </w:r>
+      <w:proofErr w:type="gramEnd"/>
+      <w:r>
+        <w:t xml:space="preserve"> and their versions of the ISAC radio beacon</w:t>
       </w:r>
       <w:r>
         <w:t xml:space="preserve">.  Building </w:t>
@@ -1333,8 +1445,17 @@
             <w:rStyle w:val="Hyperlink"/>
             <w:color w:val="FF6D10"/>
           </w:rPr>
-          <w:t>u/KlotziDotCom</w:t>
+          <w:t>u/</w:t>
         </w:r>
+        <w:proofErr w:type="spellStart"/>
+        <w:r>
+          <w:rPr>
+            <w:rStyle w:val="Hyperlink"/>
+            <w:color w:val="FF6D10"/>
+          </w:rPr>
+          <w:t>KlotziDotCom</w:t>
+        </w:r>
+        <w:proofErr w:type="spellEnd"/>
       </w:hyperlink>
       <w:r>
         <w:rPr>
@@ -1362,7 +1483,15 @@
         <w:t>new</w:t>
       </w:r>
       <w:r>
-        <w:t xml:space="preserve"> audio files myself, but some of Klotzi’s </w:t>
+        <w:t xml:space="preserve"> audio files myself, but some of </w:t>
+      </w:r>
+      <w:proofErr w:type="spellStart"/>
+      <w:r>
+        <w:t>Klotzi’s</w:t>
+      </w:r>
+      <w:proofErr w:type="spellEnd"/>
+      <w:r>
+        <w:t xml:space="preserve"> </w:t>
       </w:r>
       <w:r>
         <w:t xml:space="preserve">work is still </w:t>
@@ -1380,7 +1509,7 @@
           <w:color w:val="FF6D12"/>
         </w:rPr>
       </w:pPr>
-      <w:bookmarkStart w:id="1" w:name="_Toc20373594"/>
+      <w:bookmarkStart w:id="1" w:name="_Toc140497330"/>
       <w:r>
         <w:rPr>
           <w:color w:val="FF6D12"/>
@@ -1472,7 +1601,7 @@
           <w:color w:val="FF6D12"/>
         </w:rPr>
       </w:pPr>
-      <w:bookmarkStart w:id="2" w:name="_Toc20373595"/>
+      <w:bookmarkStart w:id="2" w:name="_Toc140497331"/>
       <w:r>
         <w:rPr>
           <w:color w:val="FF6D12"/>
@@ -1513,7 +1642,13 @@
         <w:t xml:space="preserve"> before the boot-up effect of the ISAC </w:t>
       </w:r>
       <w:r>
-        <w:t>beacon will begin to play.</w:t>
+        <w:t xml:space="preserve">beacon </w:t>
+      </w:r>
+      <w:r>
+        <w:t>begins</w:t>
+      </w:r>
+      <w:r>
+        <w:t xml:space="preserve"> to play.</w:t>
       </w:r>
     </w:p>
     <w:p>
@@ -1564,7 +1699,7 @@
           <w:color w:val="FF6D12"/>
         </w:rPr>
       </w:pPr>
-      <w:bookmarkStart w:id="3" w:name="_Toc20373596"/>
+      <w:bookmarkStart w:id="3" w:name="_Toc140497332"/>
       <w:r>
         <w:rPr>
           <w:color w:val="FF6D12"/>
@@ -1590,7 +1725,13 @@
         <w:t xml:space="preserve"> up </w:t>
       </w:r>
       <w:r>
-        <w:t xml:space="preserve">more LEDs.  Release the (+) button when the volume is at your desired level or the ISAC </w:t>
+        <w:t xml:space="preserve">more LEDs.  Release the (+) button when the volume is at your desired </w:t>
+      </w:r>
+      <w:r>
+        <w:t>level,</w:t>
+      </w:r>
+      <w:r>
+        <w:t xml:space="preserve"> or the ISAC </w:t>
       </w:r>
       <w:r>
         <w:t xml:space="preserve">light </w:t>
@@ -1599,16 +1740,28 @@
         <w:t xml:space="preserve">ring is full green (max volume).  If </w:t>
       </w:r>
       <w:r>
-        <w:t xml:space="preserve">using for cosplay </w:t>
+        <w:t>using</w:t>
+      </w:r>
+      <w:r>
+        <w:t xml:space="preserve"> </w:t>
+      </w:r>
+      <w:r>
+        <w:t xml:space="preserve">as </w:t>
+      </w:r>
+      <w:r>
+        <w:t xml:space="preserve">cosplay </w:t>
       </w:r>
       <w:r>
         <w:t>in a crowd or convention with a lot of noise, you will probably want to increase the volume</w:t>
       </w:r>
       <w:r>
-        <w:t>.  However,</w:t>
-      </w:r>
-      <w:r>
-        <w:t xml:space="preserve"> but be cautious not to damage your hearing as it is closest to your own ears.</w:t>
+        <w:t xml:space="preserve">.  </w:t>
+      </w:r>
+      <w:r>
+        <w:t>However,</w:t>
+      </w:r>
+      <w:r>
+        <w:t xml:space="preserve"> be cautious not to damage your hearing as it is closest to your own ears.</w:t>
       </w:r>
     </w:p>
     <w:p>
@@ -1634,7 +1787,7 @@
           <w:color w:val="FF6D12"/>
         </w:rPr>
       </w:pPr>
-      <w:bookmarkStart w:id="4" w:name="_Toc20373597"/>
+      <w:bookmarkStart w:id="4" w:name="_Toc140497333"/>
       <w:r>
         <w:rPr>
           <w:color w:val="FF6D12"/>
@@ -1663,10 +1816,18 @@
         <w:t xml:space="preserve">ap the (-) button once.  </w:t>
       </w:r>
       <w:r>
-        <w:t>Notification clips won’t d</w:t>
-      </w:r>
-      <w:r>
-        <w:t xml:space="preserve">uplicate until all </w:t>
+        <w:t xml:space="preserve">Notification clips won’t </w:t>
+      </w:r>
+      <w:proofErr w:type="gramStart"/>
+      <w:r>
+        <w:t>d</w:t>
+      </w:r>
+      <w:r>
+        <w:t>uplicate</w:t>
+      </w:r>
+      <w:proofErr w:type="gramEnd"/>
+      <w:r>
+        <w:t xml:space="preserve"> until all </w:t>
       </w:r>
       <w:r>
         <w:t>clips have been played</w:t>
@@ -1709,11 +1870,12 @@
       <w:pPr>
         <w:pStyle w:val="Heading2"/>
         <w:ind w:left="720"/>
+        <w:jc w:val="left"/>
         <w:rPr>
           <w:color w:val="FF6D12"/>
         </w:rPr>
       </w:pPr>
-      <w:bookmarkStart w:id="5" w:name="_Toc20373598"/>
+      <w:bookmarkStart w:id="5" w:name="_Toc140497334"/>
       <w:r>
         <w:rPr>
           <w:color w:val="FF6D12"/>
@@ -1844,7 +2006,7 @@
           <w:color w:val="FF6D12"/>
         </w:rPr>
       </w:pPr>
-      <w:bookmarkStart w:id="6" w:name="_Toc20373599"/>
+      <w:bookmarkStart w:id="6" w:name="_Toc140497335"/>
       <w:r>
         <w:rPr>
           <w:color w:val="FF6D12"/>
@@ -1867,7 +2029,15 @@
     </w:p>
     <w:p>
       <w:r>
-        <w:t>The First Wave ISAC beacon is programmed with 4 effects found in the Division 2:</w:t>
+        <w:t xml:space="preserve">The First Wave ISAC beacon is programmed with 4 effects found in </w:t>
+      </w:r>
+      <w:proofErr w:type="gramStart"/>
+      <w:r>
+        <w:t>the Division</w:t>
+      </w:r>
+      <w:proofErr w:type="gramEnd"/>
+      <w:r>
+        <w:t xml:space="preserve"> 2:</w:t>
       </w:r>
     </w:p>
     <w:p>
@@ -2087,6 +2257,9 @@
       </w:r>
     </w:p>
     <w:p>
+      <w:pPr>
+        <w:ind w:left="720"/>
+      </w:pPr>
       <w:r>
         <w:t>Note: the red colored LEDs</w:t>
       </w:r>
@@ -2114,7 +2287,7 @@
           <w:color w:val="FF6D12"/>
         </w:rPr>
       </w:pPr>
-      <w:bookmarkStart w:id="7" w:name="_Toc20373600"/>
+      <w:bookmarkStart w:id="7" w:name="_Toc140497336"/>
       <w:r>
         <w:rPr>
           <w:color w:val="FF6D12"/>
@@ -2184,7 +2357,13 @@
         <w:t>e</w:t>
       </w:r>
       <w:r>
-        <w:t>xtraction effect of calling in a chopper.  When this effect fires it will continue to play the audio clips</w:t>
+        <w:t xml:space="preserve">xtraction effect of calling in a chopper.  When this effect </w:t>
+      </w:r>
+      <w:r>
+        <w:t>fires,</w:t>
+      </w:r>
+      <w:r>
+        <w:t xml:space="preserve"> it will continue to play the audio clips</w:t>
       </w:r>
       <w:r>
         <w:t xml:space="preserve"> of an extraction sequence</w:t>
@@ -2193,7 +2372,21 @@
         <w:t xml:space="preserve"> every 15 seconds</w:t>
       </w:r>
       <w:r>
-        <w:t xml:space="preserve"> until the extraction is complete.  This happens regardless if you exit the Dark Zone or activate other </w:t>
+        <w:t xml:space="preserve"> until the extraction is complete.  This happens </w:t>
+      </w:r>
+      <w:r>
+        <w:t>regardless of</w:t>
+      </w:r>
+      <w:r>
+        <w:t xml:space="preserve"> </w:t>
+      </w:r>
+      <w:proofErr w:type="gramStart"/>
+      <w:r>
+        <w:t>if</w:t>
+      </w:r>
+      <w:proofErr w:type="gramEnd"/>
+      <w:r>
+        <w:t xml:space="preserve"> you exit the Dark Zone or activate other </w:t>
       </w:r>
       <w:r>
         <w:t>notifications</w:t>
@@ -2206,14 +2399,15 @@
       <w:pPr>
         <w:pStyle w:val="Heading2"/>
         <w:ind w:left="720"/>
-        <w:rPr>
-          <w:color w:val="FF6D12"/>
-        </w:rPr>
-      </w:pPr>
-      <w:bookmarkStart w:id="8" w:name="_Toc20373601"/>
-      <w:r>
-        <w:rPr>
-          <w:color w:val="FF6D12"/>
+        <w:jc w:val="left"/>
+        <w:rPr>
+          <w:color w:val="EB5800"/>
+        </w:rPr>
+      </w:pPr>
+      <w:bookmarkStart w:id="8" w:name="_Toc140497337"/>
+      <w:r>
+        <w:rPr>
+          <w:color w:val="EB5800"/>
         </w:rPr>
         <w:t>Rogue Protocol</w:t>
       </w:r>
@@ -2230,7 +2424,13 @@
         <w:t xml:space="preserve">the </w:t>
       </w:r>
       <w:r>
-        <w:t>Dark Zone you can also go rogue which turns the ISAC ring red.  To go rogue, tap</w:t>
+        <w:t xml:space="preserve">Dark Zone you can also go </w:t>
+      </w:r>
+      <w:r>
+        <w:t>rogue,</w:t>
+      </w:r>
+      <w:r>
+        <w:t xml:space="preserve"> which turns the ISAC ring red.  To go rogue, tap</w:t>
       </w:r>
       <w:r>
         <w:t xml:space="preserve"> (not hold)</w:t>
@@ -2247,7 +2447,7 @@
           <w:color w:val="FF6D12"/>
         </w:rPr>
       </w:pPr>
-      <w:bookmarkStart w:id="9" w:name="_Toc20373602"/>
+      <w:bookmarkStart w:id="9" w:name="_Toc140497338"/>
       <w:r>
         <w:rPr>
           <w:color w:val="FF6D12"/>
@@ -2259,17 +2459,30 @@
     <w:p>
       <w:pPr>
         <w:pStyle w:val="Heading2"/>
-      </w:pPr>
-      <w:bookmarkStart w:id="10" w:name="_Toc20373603"/>
-      <w:r>
+        <w:jc w:val="left"/>
+        <w:rPr>
+          <w:color w:val="EB5800"/>
+        </w:rPr>
+      </w:pPr>
+      <w:bookmarkStart w:id="10" w:name="_Toc140497339"/>
+      <w:r>
+        <w:rPr>
+          <w:color w:val="EB5800"/>
+        </w:rPr>
         <w:t xml:space="preserve">Q: Are you going to </w:t>
       </w:r>
       <w:r>
+        <w:rPr>
+          <w:color w:val="EB5800"/>
+        </w:rPr>
         <w:t>continue to release updates?</w:t>
       </w:r>
       <w:bookmarkEnd w:id="10"/>
     </w:p>
     <w:p>
+      <w:pPr>
+        <w:ind w:left="720"/>
+      </w:pPr>
       <w:r>
         <w:t>A: Probably</w:t>
       </w:r>
@@ -2280,28 +2493,7 @@
         <w:t xml:space="preserve"> </w:t>
       </w:r>
       <w:r>
-        <w:t xml:space="preserve">as I have time to </w:t>
-      </w:r>
-      <w:r>
-        <w:rPr>
-          <mc:AlternateContent>
-            <mc:Choice Requires="w16se"/>
-            <mc:Fallback>
-              <w:rFonts w:ascii="Segoe UI Emoji" w:eastAsia="Segoe UI Emoji" w:hAnsi="Segoe UI Emoji" w:cs="Segoe UI Emoji"/>
-            </mc:Fallback>
-          </mc:AlternateContent>
-        </w:rPr>
-        <mc:AlternateContent>
-          <mc:Choice Requires="w16se">
-            <w16se:symEx w16se:font="Segoe UI Emoji" w16se:char="1F60A"/>
-          </mc:Choice>
-          <mc:Fallback>
-            <w:t>😊</w:t>
-          </mc:Fallback>
-        </mc:AlternateContent>
-      </w:r>
-      <w:r>
-        <w:t>.</w:t>
+        <w:t>as I have time.</w:t>
       </w:r>
       <w:r>
         <w:t xml:space="preserve">  I would like to</w:t>
@@ -2355,20 +2547,36 @@
     <w:p>
       <w:pPr>
         <w:pStyle w:val="Heading2"/>
-      </w:pPr>
-      <w:bookmarkStart w:id="11" w:name="_Toc20373604"/>
-      <w:r>
+        <w:jc w:val="left"/>
+        <w:rPr>
+          <w:color w:val="EB5800"/>
+        </w:rPr>
+      </w:pPr>
+      <w:bookmarkStart w:id="11" w:name="_Toc140497340"/>
+      <w:r>
+        <w:rPr>
+          <w:color w:val="EB5800"/>
+        </w:rPr>
         <w:t xml:space="preserve">Q: Can I </w:t>
       </w:r>
       <w:r>
+        <w:rPr>
+          <w:color w:val="EB5800"/>
+        </w:rPr>
         <w:t>order one</w:t>
       </w:r>
       <w:r>
+        <w:rPr>
+          <w:color w:val="EB5800"/>
+        </w:rPr>
         <w:t>?  How much?</w:t>
       </w:r>
       <w:bookmarkEnd w:id="11"/>
     </w:p>
     <w:p>
+      <w:pPr>
+        <w:ind w:left="360"/>
+      </w:pPr>
       <w:r>
         <w:t>A: Unfortunately, I can’t accommodate orders or requests for the First Wave ISAC Beacon for the following reasons:</w:t>
       </w:r>
@@ -2399,6 +2607,9 @@
       </w:r>
     </w:p>
     <w:p>
+      <w:pPr>
+        <w:ind w:left="360"/>
+      </w:pPr>
       <w:r>
         <w:t>If there is enough demand to build thes</w:t>
       </w:r>
@@ -2444,22 +2655,43 @@
       <w:r>
         <w:t xml:space="preserve">  </w:t>
       </w:r>
-      <w:bookmarkStart w:id="12" w:name="_GoBack"/>
-      <w:bookmarkEnd w:id="12"/>
-      <w:r>
-        <w:t>I have provided all of the files to order your own circuit boards using my design (</w:t>
-      </w:r>
+      <w:r>
+        <w:t xml:space="preserve">I have provided </w:t>
+      </w:r>
+      <w:proofErr w:type="gramStart"/>
+      <w:r>
+        <w:t>all of</w:t>
+      </w:r>
+      <w:proofErr w:type="gramEnd"/>
+      <w:r>
+        <w:t xml:space="preserve"> the files to order your own circuit boards using my design (</w:t>
+      </w:r>
+      <w:proofErr w:type="spellStart"/>
+      <w:proofErr w:type="gramStart"/>
       <w:r>
         <w:t>s</w:t>
       </w:r>
       <w:r>
-        <w:t>een below)</w:t>
+        <w:t>een</w:t>
+      </w:r>
+      <w:proofErr w:type="spellEnd"/>
+      <w:proofErr w:type="gramEnd"/>
+      <w:r>
+        <w:t xml:space="preserve"> below)</w:t>
       </w:r>
       <w:r>
         <w:t>.  I have also included</w:t>
       </w:r>
       <w:r>
-        <w:t xml:space="preserve"> links to all parts used in the assembly instructions</w:t>
+        <w:t xml:space="preserve"> links to all </w:t>
+      </w:r>
+      <w:proofErr w:type="gramStart"/>
+      <w:r>
+        <w:t>parts</w:t>
+      </w:r>
+      <w:proofErr w:type="gramEnd"/>
+      <w:r>
+        <w:t xml:space="preserve"> used in the assembly instructions</w:t>
       </w:r>
       <w:r>
         <w:t xml:space="preserve"> so </w:t>
@@ -2525,134 +2757,240 @@
     <w:p>
       <w:pPr>
         <w:rPr>
+          <w:rStyle w:val="Heading2Char"/>
+          <w:color w:val="EB5800"/>
+        </w:rPr>
+      </w:pPr>
+      <w:bookmarkStart w:id="12" w:name="_Toc140497341"/>
+      <w:r>
+        <w:rPr>
+          <w:rStyle w:val="Heading2Char"/>
+          <w:color w:val="EB5800"/>
+        </w:rPr>
+        <w:t xml:space="preserve">Q: </w:t>
+      </w:r>
+      <w:r>
+        <w:rPr>
+          <w:rStyle w:val="Heading2Char"/>
+          <w:color w:val="EB5800"/>
+        </w:rPr>
+        <w:t xml:space="preserve">Can I fly with this on my </w:t>
+      </w:r>
+      <w:r>
+        <w:rPr>
+          <w:rStyle w:val="Heading2Char"/>
+          <w:color w:val="EB5800"/>
+        </w:rPr>
+        <w:t>backpack,</w:t>
+      </w:r>
+      <w:r>
+        <w:rPr>
+          <w:rStyle w:val="Heading2Char"/>
+          <w:color w:val="EB5800"/>
+        </w:rPr>
+        <w:t xml:space="preserve"> or will </w:t>
+      </w:r>
+      <w:r>
+        <w:rPr>
+          <w:rStyle w:val="Heading2Char"/>
+          <w:color w:val="EB5800"/>
+        </w:rPr>
+        <w:t>it be confiscated at airport security?</w:t>
+      </w:r>
+      <w:bookmarkEnd w:id="12"/>
+    </w:p>
+    <w:p>
+      <w:pPr>
+        <w:ind w:left="720"/>
+        <w:rPr>
           <w:rFonts w:asciiTheme="majorHAnsi" w:eastAsiaTheme="majorEastAsia" w:hAnsiTheme="majorHAnsi" w:cstheme="majorBidi"/>
           <w:sz w:val="32"/>
           <w:szCs w:val="32"/>
         </w:rPr>
       </w:pPr>
-      <w:bookmarkStart w:id="13" w:name="_Toc20373605"/>
-      <w:r>
-        <w:rPr>
-          <w:rStyle w:val="Heading2Char"/>
-        </w:rPr>
-        <w:t xml:space="preserve">Q: </w:t>
-      </w:r>
-      <w:r>
-        <w:rPr>
-          <w:rStyle w:val="Heading2Char"/>
-        </w:rPr>
-        <w:t>Can I fly with this on my backpack</w:t>
-      </w:r>
-      <w:r>
-        <w:rPr>
-          <w:rStyle w:val="Heading2Char"/>
-        </w:rPr>
-        <w:t xml:space="preserve"> or will </w:t>
-      </w:r>
-      <w:r>
-        <w:rPr>
-          <w:rStyle w:val="Heading2Char"/>
-        </w:rPr>
-        <w:t>it be confiscated at airport security?</w:t>
+      <w:r>
+        <w:t xml:space="preserve">A: </w:t>
+      </w:r>
+      <w:r>
+        <w:t xml:space="preserve">I can’t guarantee </w:t>
+      </w:r>
+      <w:r>
+        <w:t>what the TSA or equivalent airport security personnel will do</w:t>
+      </w:r>
+      <w:r>
+        <w:t xml:space="preserve"> in your case.  </w:t>
+      </w:r>
+      <w:r>
+        <w:t>However,</w:t>
+      </w:r>
+      <w:r>
+        <w:t xml:space="preserve"> I </w:t>
+      </w:r>
+      <w:r>
+        <w:t xml:space="preserve">did take my prototype ISAC beacon on my backpack through security without incident.  </w:t>
+      </w:r>
+      <w:r>
+        <w:t xml:space="preserve">As </w:t>
+      </w:r>
+      <w:r>
+        <w:t>required,</w:t>
+      </w:r>
+      <w:r>
+        <w:t xml:space="preserve"> I put my backpack through the </w:t>
+      </w:r>
+      <w:r>
+        <w:t xml:space="preserve">security </w:t>
+      </w:r>
+      <w:r>
+        <w:t>scanner</w:t>
+      </w:r>
+      <w:r>
+        <w:t xml:space="preserve"> with all carry-on luggage and </w:t>
+      </w:r>
+      <w:r>
+        <w:t>they did not ask any questions about it.</w:t>
+      </w:r>
+      <w:r>
+        <w:t xml:space="preserve">  </w:t>
+      </w:r>
+      <w:r>
+        <w:t xml:space="preserve">They may ask you to </w:t>
+      </w:r>
+      <w:r>
+        <w:t>power</w:t>
+      </w:r>
+      <w:r>
+        <w:t xml:space="preserve"> the device as they have with other electronics I have brought through screening in the past, so make sure you can </w:t>
+      </w:r>
+      <w:r>
+        <w:t xml:space="preserve">turn it on for them and show them a few of its effects.  </w:t>
+      </w:r>
+      <w:r>
+        <w:t xml:space="preserve">If you are </w:t>
+      </w:r>
+      <w:r>
+        <w:t>concerned,</w:t>
+      </w:r>
+      <w:r>
+        <w:t xml:space="preserve"> </w:t>
+      </w:r>
+      <w:r>
+        <w:t xml:space="preserve">you should either leave it at home or place it into your checked baggage </w:t>
+      </w:r>
+      <w:r>
+        <w:t>with a note that it is a costume prop</w:t>
+      </w:r>
+      <w:r>
+        <w:t xml:space="preserve"> that makes sound and light effects.</w:t>
+      </w:r>
+    </w:p>
+    <w:p>
+      <w:pPr>
+        <w:ind w:left="720"/>
+      </w:pPr>
+      <w:r>
+        <w:t>I did take it also into a theme park</w:t>
+      </w:r>
+      <w:r>
+        <w:t xml:space="preserve"> that required going through security screening as </w:t>
+      </w:r>
+      <w:r>
+        <w:t>well as</w:t>
+      </w:r>
+      <w:r>
+        <w:t xml:space="preserve"> a bag check.  They were much more curious about it and </w:t>
+      </w:r>
+      <w:r>
+        <w:t xml:space="preserve">had multiple security personnel </w:t>
+      </w:r>
+      <w:r>
+        <w:t>inspect the device and ask me about it.  I simply explained that it was a toy</w:t>
+      </w:r>
+      <w:r>
+        <w:t xml:space="preserve"> that I made to </w:t>
+      </w:r>
+      <w:r>
+        <w:t>make some light effects and sound effects from a video game I like to play.</w:t>
+      </w:r>
+      <w:r>
+        <w:t xml:space="preserve">  </w:t>
+      </w:r>
+      <w:r>
+        <w:t xml:space="preserve">After they had me open it up and asked a few more questions they let me through.  </w:t>
+      </w:r>
+      <w:r>
+        <w:t>However,</w:t>
+      </w:r>
+      <w:r>
+        <w:t xml:space="preserve"> the process took some time and I decided that rather than cause a long wait for others </w:t>
+      </w:r>
+      <w:r>
+        <w:t xml:space="preserve">in the security line or to possibly cause other concerns at the park I </w:t>
+      </w:r>
+      <w:r>
+        <w:t>took it off my bag for the remainder of my visit.</w:t>
+      </w:r>
+    </w:p>
+    <w:p>
+      <w:pPr>
+        <w:pStyle w:val="Heading1"/>
+        <w:jc w:val="left"/>
+        <w:rPr>
+          <w:color w:val="FF6D12"/>
+        </w:rPr>
+      </w:pPr>
+      <w:bookmarkStart w:id="13" w:name="_Toc140497342"/>
+      <w:r>
+        <w:rPr>
+          <w:color w:val="FF6D12"/>
+        </w:rPr>
+        <w:lastRenderedPageBreak/>
+        <w:t>Updates and Known Issues</w:t>
       </w:r>
       <w:bookmarkEnd w:id="13"/>
-      <w:r>
-        <w:rPr>
-          <w:rStyle w:val="Heading2Char"/>
-        </w:rPr>
-        <w:br/>
-      </w:r>
-      <w:r>
-        <w:t xml:space="preserve">A: </w:t>
-      </w:r>
-      <w:r>
-        <w:t xml:space="preserve">I can’t guarantee </w:t>
-      </w:r>
-      <w:r>
-        <w:t>what the TSA or equivalent airport security personnel will do</w:t>
-      </w:r>
-      <w:r>
-        <w:t xml:space="preserve"> in your case.  </w:t>
-      </w:r>
-      <w:r>
-        <w:t>However,</w:t>
-      </w:r>
-      <w:r>
-        <w:t xml:space="preserve"> I </w:t>
-      </w:r>
-      <w:r>
-        <w:t xml:space="preserve">did take my prototype ISAC beacon on my backpack through security without incident.  </w:t>
-      </w:r>
-      <w:r>
-        <w:t xml:space="preserve">As </w:t>
-      </w:r>
-      <w:r>
-        <w:t>required,</w:t>
-      </w:r>
-      <w:r>
-        <w:t xml:space="preserve"> I put my backpack through the </w:t>
-      </w:r>
-      <w:r>
-        <w:t xml:space="preserve">scanner as with all carry-on luggage and </w:t>
-      </w:r>
-      <w:r>
-        <w:t>they did not ask any questions about it.</w:t>
-      </w:r>
-      <w:r>
-        <w:t xml:space="preserve">  </w:t>
-      </w:r>
-      <w:r>
-        <w:t xml:space="preserve">They may ask you to power on the device as they have with other electronics I have brought through screening in the past, so make sure you can </w:t>
-      </w:r>
-      <w:r>
-        <w:t xml:space="preserve">turn it on for them and show them a few of its effects.  </w:t>
-      </w:r>
-      <w:r>
-        <w:t xml:space="preserve">If you are concerned </w:t>
-      </w:r>
-      <w:r>
-        <w:t xml:space="preserve">you should either leave it at home or place it into your checked baggage </w:t>
-      </w:r>
-      <w:r>
-        <w:t>with a note that it is a costume prop</w:t>
-      </w:r>
-      <w:r>
-        <w:t xml:space="preserve"> that makes sound and light effects.</w:t>
-      </w:r>
-    </w:p>
-    <w:p>
-      <w:r>
-        <w:t>I did take it also into a theme park</w:t>
-      </w:r>
-      <w:r>
-        <w:t xml:space="preserve"> that required going through security screening as well</w:t>
-      </w:r>
-      <w:r>
-        <w:t xml:space="preserve"> a bag check.  They were much more curious about it and </w:t>
-      </w:r>
-      <w:r>
-        <w:t xml:space="preserve">had multiple security personnel </w:t>
-      </w:r>
-      <w:r>
-        <w:t>inspect the device and ask me about it.  I simply explained that it was a toy</w:t>
-      </w:r>
-      <w:r>
-        <w:t xml:space="preserve"> that I made to </w:t>
-      </w:r>
-      <w:r>
-        <w:t>make some light effects and sound effects from a video game I like to play.</w:t>
-      </w:r>
-      <w:r>
-        <w:t xml:space="preserve">  </w:t>
-      </w:r>
-      <w:r>
-        <w:t xml:space="preserve">After they had me open it up and asked a few more questions they approved it and let me through.  However the process took some time and I decided that rather than cause a long wait for others </w:t>
-      </w:r>
-      <w:r>
-        <w:t xml:space="preserve">in the security line or to possibly cause other concerns at the park I </w:t>
-      </w:r>
-      <w:r>
-        <w:t>took it off my bag for the remainder of my visit.</w:t>
+    </w:p>
+    <w:p>
+      <w:pPr>
+        <w:rPr>
+          <w:color w:val="EB5800"/>
+        </w:rPr>
+      </w:pPr>
+      <w:r>
+        <w:rPr>
+          <w:color w:val="EB5800"/>
+        </w:rPr>
+        <w:t>July 17, 2023</w:t>
+      </w:r>
+    </w:p>
+    <w:p>
+      <w:pPr>
+        <w:ind w:left="720"/>
+      </w:pPr>
+      <w:r>
+        <w:rPr>
+          <w:color w:val="EB5800"/>
+        </w:rPr>
+        <w:t xml:space="preserve">Known Issue: </w:t>
+      </w:r>
+      <w:r>
+        <w:t>Rarely when you either enter or exit Rogue status the program will stop responding to further button clicks.  If this happens simply reboot the device</w:t>
+      </w:r>
+      <w:r>
+        <w:t>, if you have access to compile the code, you can also try and increase the delay time at the end of the enter and exit Rogue functions</w:t>
+      </w:r>
+      <w:r>
+        <w:t>.</w:t>
+      </w:r>
+    </w:p>
+    <w:p>
+      <w:r>
+        <w:tab/>
+      </w:r>
+      <w:r>
+        <w:tab/>
+      </w:r>
+      <w:r>
+        <w:tab/>
       </w:r>
     </w:p>
     <w:p>
@@ -2663,7 +3001,6 @@
         <w:rPr>
           <w:noProof/>
         </w:rPr>
-        <w:lastRenderedPageBreak/>
         <w:drawing>
           <wp:inline distT="0" distB="0" distL="0" distR="0" wp14:anchorId="032245A8" wp14:editId="52911650">
             <wp:extent cx="4143376" cy="5524500"/>
@@ -2721,7 +3058,7 @@
 </file>
 
 <file path=word/endnotes.xml><?xml version="1.0" encoding="utf-8"?>
-<w:endnotes xmlns:wpc="http://schemas.microsoft.com/office/word/2010/wordprocessingCanvas" xmlns:cx="http://schemas.microsoft.com/office/drawing/2014/chartex" xmlns:cx1="http://schemas.microsoft.com/office/drawing/2015/9/8/chartex" xmlns:cx2="http://schemas.microsoft.com/office/drawing/2015/10/21/chartex" xmlns:cx3="http://schemas.microsoft.com/office/drawing/2016/5/9/chartex" xmlns:cx4="http://schemas.microsoft.com/office/drawing/2016/5/10/chartex" xmlns:cx5="http://schemas.microsoft.com/office/drawing/2016/5/11/chartex" xmlns:cx6="http://schemas.microsoft.com/office/drawing/2016/5/12/chartex" xmlns:cx7="http://schemas.microsoft.com/office/drawing/2016/5/13/chartex" xmlns:cx8="http://schemas.microsoft.com/office/drawing/2016/5/14/chartex" xmlns:mc="http://schemas.openxmlformats.org/markup-compatibility/2006" xmlns:aink="http://schemas.microsoft.com/office/drawing/2016/ink" xmlns:am3d="http://schemas.microsoft.com/office/drawing/2017/model3d" xmlns:o="urn:schemas-microsoft-com:office:office" xmlns:r="http://schemas.openxmlformats.org/officeDocument/2006/relationships" xmlns:m="http://schemas.openxmlformats.org/officeDocument/2006/math" xmlns:v="urn:schemas-microsoft-com:vml" xmlns:wp14="http://schemas.microsoft.com/office/word/2010/wordprocessingDrawing" xmlns:wp="http://schemas.openxmlformats.org/drawingml/2006/wordprocessingDrawing" xmlns:w10="urn:schemas-microsoft-com:office:word" xmlns:w="http://schemas.openxmlformats.org/wordprocessingml/2006/main" xmlns:w14="http://schemas.microsoft.com/office/word/2010/wordml" xmlns:w15="http://schemas.microsoft.com/office/word/2012/wordml" xmlns:w16cex="http://schemas.microsoft.com/office/word/2018/wordml/cex" xmlns:w16cid="http://schemas.microsoft.com/office/word/2016/wordml/cid" xmlns:w16="http://schemas.microsoft.com/office/word/2018/wordml" xmlns:w16se="http://schemas.microsoft.com/office/word/2015/wordml/symex" xmlns:wpg="http://schemas.microsoft.com/office/word/2010/wordprocessingGroup" xmlns:wpi="http://schemas.microsoft.com/office/word/2010/wordprocessingInk" xmlns:wne="http://schemas.microsoft.com/office/word/2006/wordml" xmlns:wps="http://schemas.microsoft.com/office/word/2010/wordprocessingShape" mc:Ignorable="w14 w15 w16se w16cid w16 w16cex wp14">
+<w:endnotes xmlns:wpc="http://schemas.microsoft.com/office/word/2010/wordprocessingCanvas" xmlns:cx="http://schemas.microsoft.com/office/drawing/2014/chartex" xmlns:cx1="http://schemas.microsoft.com/office/drawing/2015/9/8/chartex" xmlns:cx2="http://schemas.microsoft.com/office/drawing/2015/10/21/chartex" xmlns:cx3="http://schemas.microsoft.com/office/drawing/2016/5/9/chartex" xmlns:cx4="http://schemas.microsoft.com/office/drawing/2016/5/10/chartex" xmlns:cx5="http://schemas.microsoft.com/office/drawing/2016/5/11/chartex" xmlns:cx6="http://schemas.microsoft.com/office/drawing/2016/5/12/chartex" xmlns:cx7="http://schemas.microsoft.com/office/drawing/2016/5/13/chartex" xmlns:cx8="http://schemas.microsoft.com/office/drawing/2016/5/14/chartex" xmlns:mc="http://schemas.openxmlformats.org/markup-compatibility/2006" xmlns:aink="http://schemas.microsoft.com/office/drawing/2016/ink" xmlns:am3d="http://schemas.microsoft.com/office/drawing/2017/model3d" xmlns:o="urn:schemas-microsoft-com:office:office" xmlns:oel="http://schemas.microsoft.com/office/2019/extlst" xmlns:r="http://schemas.openxmlformats.org/officeDocument/2006/relationships" xmlns:m="http://schemas.openxmlformats.org/officeDocument/2006/math" xmlns:v="urn:schemas-microsoft-com:vml" xmlns:wp14="http://schemas.microsoft.com/office/word/2010/wordprocessingDrawing" xmlns:wp="http://schemas.openxmlformats.org/drawingml/2006/wordprocessingDrawing" xmlns:w10="urn:schemas-microsoft-com:office:word" xmlns:w="http://schemas.openxmlformats.org/wordprocessingml/2006/main" xmlns:w14="http://schemas.microsoft.com/office/word/2010/wordml" xmlns:w15="http://schemas.microsoft.com/office/word/2012/wordml" xmlns:w16cex="http://schemas.microsoft.com/office/word/2018/wordml/cex" xmlns:w16cid="http://schemas.microsoft.com/office/word/2016/wordml/cid" xmlns:w16="http://schemas.microsoft.com/office/word/2018/wordml" xmlns:w16sdtdh="http://schemas.microsoft.com/office/word/2020/wordml/sdtdatahash" xmlns:w16se="http://schemas.microsoft.com/office/word/2015/wordml/symex" xmlns:wpg="http://schemas.microsoft.com/office/word/2010/wordprocessingGroup" xmlns:wpi="http://schemas.microsoft.com/office/word/2010/wordprocessingInk" xmlns:wne="http://schemas.microsoft.com/office/word/2006/wordml" xmlns:wps="http://schemas.microsoft.com/office/word/2010/wordprocessingShape" mc:Ignorable="w14 w15 w16se w16cid w16 w16cex w16sdtdh wp14">
   <w:endnote w:type="separator" w:id="-1">
     <w:p>
       <w:pPr>
@@ -2753,7 +3090,7 @@
 </file>
 
 <file path=word/footer1.xml><?xml version="1.0" encoding="utf-8"?>
-<w:ftr xmlns:wpc="http://schemas.microsoft.com/office/word/2010/wordprocessingCanvas" xmlns:cx="http://schemas.microsoft.com/office/drawing/2014/chartex" xmlns:cx1="http://schemas.microsoft.com/office/drawing/2015/9/8/chartex" xmlns:cx2="http://schemas.microsoft.com/office/drawing/2015/10/21/chartex" xmlns:cx3="http://schemas.microsoft.com/office/drawing/2016/5/9/chartex" xmlns:cx4="http://schemas.microsoft.com/office/drawing/2016/5/10/chartex" xmlns:cx5="http://schemas.microsoft.com/office/drawing/2016/5/11/chartex" xmlns:cx6="http://schemas.microsoft.com/office/drawing/2016/5/12/chartex" xmlns:cx7="http://schemas.microsoft.com/office/drawing/2016/5/13/chartex" xmlns:cx8="http://schemas.microsoft.com/office/drawing/2016/5/14/chartex" xmlns:mc="http://schemas.openxmlformats.org/markup-compatibility/2006" xmlns:aink="http://schemas.microsoft.com/office/drawing/2016/ink" xmlns:am3d="http://schemas.microsoft.com/office/drawing/2017/model3d" xmlns:o="urn:schemas-microsoft-com:office:office" xmlns:r="http://schemas.openxmlformats.org/officeDocument/2006/relationships" xmlns:m="http://schemas.openxmlformats.org/officeDocument/2006/math" xmlns:v="urn:schemas-microsoft-com:vml" xmlns:wp14="http://schemas.microsoft.com/office/word/2010/wordprocessingDrawing" xmlns:wp="http://schemas.openxmlformats.org/drawingml/2006/wordprocessingDrawing" xmlns:w10="urn:schemas-microsoft-com:office:word" xmlns:w="http://schemas.openxmlformats.org/wordprocessingml/2006/main" xmlns:w14="http://schemas.microsoft.com/office/word/2010/wordml" xmlns:w15="http://schemas.microsoft.com/office/word/2012/wordml" xmlns:w16cex="http://schemas.microsoft.com/office/word/2018/wordml/cex" xmlns:w16cid="http://schemas.microsoft.com/office/word/2016/wordml/cid" xmlns:w16="http://schemas.microsoft.com/office/word/2018/wordml" xmlns:w16se="http://schemas.microsoft.com/office/word/2015/wordml/symex" xmlns:wpg="http://schemas.microsoft.com/office/word/2010/wordprocessingGroup" xmlns:wpi="http://schemas.microsoft.com/office/word/2010/wordprocessingInk" xmlns:wne="http://schemas.microsoft.com/office/word/2006/wordml" xmlns:wps="http://schemas.microsoft.com/office/word/2010/wordprocessingShape" mc:Ignorable="w14 w15 w16se w16cid w16 w16cex wp14">
+<w:ftr xmlns:wpc="http://schemas.microsoft.com/office/word/2010/wordprocessingCanvas" xmlns:cx="http://schemas.microsoft.com/office/drawing/2014/chartex" xmlns:cx1="http://schemas.microsoft.com/office/drawing/2015/9/8/chartex" xmlns:cx2="http://schemas.microsoft.com/office/drawing/2015/10/21/chartex" xmlns:cx3="http://schemas.microsoft.com/office/drawing/2016/5/9/chartex" xmlns:cx4="http://schemas.microsoft.com/office/drawing/2016/5/10/chartex" xmlns:cx5="http://schemas.microsoft.com/office/drawing/2016/5/11/chartex" xmlns:cx6="http://schemas.microsoft.com/office/drawing/2016/5/12/chartex" xmlns:cx7="http://schemas.microsoft.com/office/drawing/2016/5/13/chartex" xmlns:cx8="http://schemas.microsoft.com/office/drawing/2016/5/14/chartex" xmlns:mc="http://schemas.openxmlformats.org/markup-compatibility/2006" xmlns:aink="http://schemas.microsoft.com/office/drawing/2016/ink" xmlns:am3d="http://schemas.microsoft.com/office/drawing/2017/model3d" xmlns:o="urn:schemas-microsoft-com:office:office" xmlns:oel="http://schemas.microsoft.com/office/2019/extlst" xmlns:r="http://schemas.openxmlformats.org/officeDocument/2006/relationships" xmlns:m="http://schemas.openxmlformats.org/officeDocument/2006/math" xmlns:v="urn:schemas-microsoft-com:vml" xmlns:wp14="http://schemas.microsoft.com/office/word/2010/wordprocessingDrawing" xmlns:wp="http://schemas.openxmlformats.org/drawingml/2006/wordprocessingDrawing" xmlns:w10="urn:schemas-microsoft-com:office:word" xmlns:w="http://schemas.openxmlformats.org/wordprocessingml/2006/main" xmlns:w14="http://schemas.microsoft.com/office/word/2010/wordml" xmlns:w15="http://schemas.microsoft.com/office/word/2012/wordml" xmlns:w16cex="http://schemas.microsoft.com/office/word/2018/wordml/cex" xmlns:w16cid="http://schemas.microsoft.com/office/word/2016/wordml/cid" xmlns:w16="http://schemas.microsoft.com/office/word/2018/wordml" xmlns:w16sdtdh="http://schemas.microsoft.com/office/word/2020/wordml/sdtdatahash" xmlns:w16se="http://schemas.microsoft.com/office/word/2015/wordml/symex" xmlns:wpg="http://schemas.microsoft.com/office/word/2010/wordprocessingGroup" xmlns:wpi="http://schemas.microsoft.com/office/word/2010/wordprocessingInk" xmlns:wne="http://schemas.microsoft.com/office/word/2006/wordml" xmlns:wps="http://schemas.microsoft.com/office/word/2010/wordprocessingShape" mc:Ignorable="w14 w15 w16se w16cid w16 w16cex w16sdtdh wp14">
   <w:p>
     <w:pPr>
       <w:pStyle w:val="Footer"/>
@@ -2794,7 +3131,7 @@
 </file>
 
 <file path=word/footnotes.xml><?xml version="1.0" encoding="utf-8"?>
-<w:footnotes xmlns:wpc="http://schemas.microsoft.com/office/word/2010/wordprocessingCanvas" xmlns:cx="http://schemas.microsoft.com/office/drawing/2014/chartex" xmlns:cx1="http://schemas.microsoft.com/office/drawing/2015/9/8/chartex" xmlns:cx2="http://schemas.microsoft.com/office/drawing/2015/10/21/chartex" xmlns:cx3="http://schemas.microsoft.com/office/drawing/2016/5/9/chartex" xmlns:cx4="http://schemas.microsoft.com/office/drawing/2016/5/10/chartex" xmlns:cx5="http://schemas.microsoft.com/office/drawing/2016/5/11/chartex" xmlns:cx6="http://schemas.microsoft.com/office/drawing/2016/5/12/chartex" xmlns:cx7="http://schemas.microsoft.com/office/drawing/2016/5/13/chartex" xmlns:cx8="http://schemas.microsoft.com/office/drawing/2016/5/14/chartex" xmlns:mc="http://schemas.openxmlformats.org/markup-compatibility/2006" xmlns:aink="http://schemas.microsoft.com/office/drawing/2016/ink" xmlns:am3d="http://schemas.microsoft.com/office/drawing/2017/model3d" xmlns:o="urn:schemas-microsoft-com:office:office" xmlns:r="http://schemas.openxmlformats.org/officeDocument/2006/relationships" xmlns:m="http://schemas.openxmlformats.org/officeDocument/2006/math" xmlns:v="urn:schemas-microsoft-com:vml" xmlns:wp14="http://schemas.microsoft.com/office/word/2010/wordprocessingDrawing" xmlns:wp="http://schemas.openxmlformats.org/drawingml/2006/wordprocessingDrawing" xmlns:w10="urn:schemas-microsoft-com:office:word" xmlns:w="http://schemas.openxmlformats.org/wordprocessingml/2006/main" xmlns:w14="http://schemas.microsoft.com/office/word/2010/wordml" xmlns:w15="http://schemas.microsoft.com/office/word/2012/wordml" xmlns:w16cex="http://schemas.microsoft.com/office/word/2018/wordml/cex" xmlns:w16cid="http://schemas.microsoft.com/office/word/2016/wordml/cid" xmlns:w16="http://schemas.microsoft.com/office/word/2018/wordml" xmlns:w16se="http://schemas.microsoft.com/office/word/2015/wordml/symex" xmlns:wpg="http://schemas.microsoft.com/office/word/2010/wordprocessingGroup" xmlns:wpi="http://schemas.microsoft.com/office/word/2010/wordprocessingInk" xmlns:wne="http://schemas.microsoft.com/office/word/2006/wordml" xmlns:wps="http://schemas.microsoft.com/office/word/2010/wordprocessingShape" mc:Ignorable="w14 w15 w16se w16cid w16 w16cex wp14">
+<w:footnotes xmlns:wpc="http://schemas.microsoft.com/office/word/2010/wordprocessingCanvas" xmlns:cx="http://schemas.microsoft.com/office/drawing/2014/chartex" xmlns:cx1="http://schemas.microsoft.com/office/drawing/2015/9/8/chartex" xmlns:cx2="http://schemas.microsoft.com/office/drawing/2015/10/21/chartex" xmlns:cx3="http://schemas.microsoft.com/office/drawing/2016/5/9/chartex" xmlns:cx4="http://schemas.microsoft.com/office/drawing/2016/5/10/chartex" xmlns:cx5="http://schemas.microsoft.com/office/drawing/2016/5/11/chartex" xmlns:cx6="http://schemas.microsoft.com/office/drawing/2016/5/12/chartex" xmlns:cx7="http://schemas.microsoft.com/office/drawing/2016/5/13/chartex" xmlns:cx8="http://schemas.microsoft.com/office/drawing/2016/5/14/chartex" xmlns:mc="http://schemas.openxmlformats.org/markup-compatibility/2006" xmlns:aink="http://schemas.microsoft.com/office/drawing/2016/ink" xmlns:am3d="http://schemas.microsoft.com/office/drawing/2017/model3d" xmlns:o="urn:schemas-microsoft-com:office:office" xmlns:oel="http://schemas.microsoft.com/office/2019/extlst" xmlns:r="http://schemas.openxmlformats.org/officeDocument/2006/relationships" xmlns:m="http://schemas.openxmlformats.org/officeDocument/2006/math" xmlns:v="urn:schemas-microsoft-com:vml" xmlns:wp14="http://schemas.microsoft.com/office/word/2010/wordprocessingDrawing" xmlns:wp="http://schemas.openxmlformats.org/drawingml/2006/wordprocessingDrawing" xmlns:w10="urn:schemas-microsoft-com:office:word" xmlns:w="http://schemas.openxmlformats.org/wordprocessingml/2006/main" xmlns:w14="http://schemas.microsoft.com/office/word/2010/wordml" xmlns:w15="http://schemas.microsoft.com/office/word/2012/wordml" xmlns:w16cex="http://schemas.microsoft.com/office/word/2018/wordml/cex" xmlns:w16cid="http://schemas.microsoft.com/office/word/2016/wordml/cid" xmlns:w16="http://schemas.microsoft.com/office/word/2018/wordml" xmlns:w16sdtdh="http://schemas.microsoft.com/office/word/2020/wordml/sdtdatahash" xmlns:w16se="http://schemas.microsoft.com/office/word/2015/wordml/symex" xmlns:wpg="http://schemas.microsoft.com/office/word/2010/wordprocessingGroup" xmlns:wpi="http://schemas.microsoft.com/office/word/2010/wordprocessingInk" xmlns:wne="http://schemas.microsoft.com/office/word/2006/wordml" xmlns:wps="http://schemas.microsoft.com/office/word/2010/wordprocessingShape" mc:Ignorable="w14 w15 w16se w16cid w16 w16cex w16sdtdh wp14">
   <w:footnote w:type="separator" w:id="-1">
     <w:p>
       <w:pPr>
@@ -2826,7 +3163,7 @@
 </file>
 
 <file path=word/header1.xml><?xml version="1.0" encoding="utf-8"?>
-<w:hdr xmlns:wpc="http://schemas.microsoft.com/office/word/2010/wordprocessingCanvas" xmlns:cx="http://schemas.microsoft.com/office/drawing/2014/chartex" xmlns:cx1="http://schemas.microsoft.com/office/drawing/2015/9/8/chartex" xmlns:cx2="http://schemas.microsoft.com/office/drawing/2015/10/21/chartex" xmlns:cx3="http://schemas.microsoft.com/office/drawing/2016/5/9/chartex" xmlns:cx4="http://schemas.microsoft.com/office/drawing/2016/5/10/chartex" xmlns:cx5="http://schemas.microsoft.com/office/drawing/2016/5/11/chartex" xmlns:cx6="http://schemas.microsoft.com/office/drawing/2016/5/12/chartex" xmlns:cx7="http://schemas.microsoft.com/office/drawing/2016/5/13/chartex" xmlns:cx8="http://schemas.microsoft.com/office/drawing/2016/5/14/chartex" xmlns:mc="http://schemas.openxmlformats.org/markup-compatibility/2006" xmlns:aink="http://schemas.microsoft.com/office/drawing/2016/ink" xmlns:am3d="http://schemas.microsoft.com/office/drawing/2017/model3d" xmlns:o="urn:schemas-microsoft-com:office:office" xmlns:r="http://schemas.openxmlformats.org/officeDocument/2006/relationships" xmlns:m="http://schemas.openxmlformats.org/officeDocument/2006/math" xmlns:v="urn:schemas-microsoft-com:vml" xmlns:wp14="http://schemas.microsoft.com/office/word/2010/wordprocessingDrawing" xmlns:wp="http://schemas.openxmlformats.org/drawingml/2006/wordprocessingDrawing" xmlns:w10="urn:schemas-microsoft-com:office:word" xmlns:w="http://schemas.openxmlformats.org/wordprocessingml/2006/main" xmlns:w14="http://schemas.microsoft.com/office/word/2010/wordml" xmlns:w15="http://schemas.microsoft.com/office/word/2012/wordml" xmlns:w16cex="http://schemas.microsoft.com/office/word/2018/wordml/cex" xmlns:w16cid="http://schemas.microsoft.com/office/word/2016/wordml/cid" xmlns:w16="http://schemas.microsoft.com/office/word/2018/wordml" xmlns:w16se="http://schemas.microsoft.com/office/word/2015/wordml/symex" xmlns:wpg="http://schemas.microsoft.com/office/word/2010/wordprocessingGroup" xmlns:wpi="http://schemas.microsoft.com/office/word/2010/wordprocessingInk" xmlns:wne="http://schemas.microsoft.com/office/word/2006/wordml" xmlns:wps="http://schemas.microsoft.com/office/word/2010/wordprocessingShape" mc:Ignorable="w14 w15 w16se w16cid w16 w16cex wp14">
+<w:hdr xmlns:wpc="http://schemas.microsoft.com/office/word/2010/wordprocessingCanvas" xmlns:cx="http://schemas.microsoft.com/office/drawing/2014/chartex" xmlns:cx1="http://schemas.microsoft.com/office/drawing/2015/9/8/chartex" xmlns:cx2="http://schemas.microsoft.com/office/drawing/2015/10/21/chartex" xmlns:cx3="http://schemas.microsoft.com/office/drawing/2016/5/9/chartex" xmlns:cx4="http://schemas.microsoft.com/office/drawing/2016/5/10/chartex" xmlns:cx5="http://schemas.microsoft.com/office/drawing/2016/5/11/chartex" xmlns:cx6="http://schemas.microsoft.com/office/drawing/2016/5/12/chartex" xmlns:cx7="http://schemas.microsoft.com/office/drawing/2016/5/13/chartex" xmlns:cx8="http://schemas.microsoft.com/office/drawing/2016/5/14/chartex" xmlns:mc="http://schemas.openxmlformats.org/markup-compatibility/2006" xmlns:aink="http://schemas.microsoft.com/office/drawing/2016/ink" xmlns:am3d="http://schemas.microsoft.com/office/drawing/2017/model3d" xmlns:o="urn:schemas-microsoft-com:office:office" xmlns:oel="http://schemas.microsoft.com/office/2019/extlst" xmlns:r="http://schemas.openxmlformats.org/officeDocument/2006/relationships" xmlns:m="http://schemas.openxmlformats.org/officeDocument/2006/math" xmlns:v="urn:schemas-microsoft-com:vml" xmlns:wp14="http://schemas.microsoft.com/office/word/2010/wordprocessingDrawing" xmlns:wp="http://schemas.openxmlformats.org/drawingml/2006/wordprocessingDrawing" xmlns:w10="urn:schemas-microsoft-com:office:word" xmlns:w="http://schemas.openxmlformats.org/wordprocessingml/2006/main" xmlns:w14="http://schemas.microsoft.com/office/word/2010/wordml" xmlns:w15="http://schemas.microsoft.com/office/word/2012/wordml" xmlns:w16cex="http://schemas.microsoft.com/office/word/2018/wordml/cex" xmlns:w16cid="http://schemas.microsoft.com/office/word/2016/wordml/cid" xmlns:w16="http://schemas.microsoft.com/office/word/2018/wordml" xmlns:w16sdtdh="http://schemas.microsoft.com/office/word/2020/wordml/sdtdatahash" xmlns:w16se="http://schemas.microsoft.com/office/word/2015/wordml/symex" xmlns:wpg="http://schemas.microsoft.com/office/word/2010/wordprocessingGroup" xmlns:wpi="http://schemas.microsoft.com/office/word/2010/wordprocessingInk" xmlns:wne="http://schemas.microsoft.com/office/word/2006/wordml" xmlns:wps="http://schemas.microsoft.com/office/word/2010/wordprocessingShape" mc:Ignorable="w14 w15 w16se w16cid w16 w16cex w16sdtdh wp14">
   <w:sdt>
     <w:sdtPr>
       <w:rPr>
@@ -2914,7 +3251,7 @@
 </file>
 
 <file path=word/numbering.xml><?xml version="1.0" encoding="utf-8"?>
-<w:numbering xmlns:wpc="http://schemas.microsoft.com/office/word/2010/wordprocessingCanvas" xmlns:cx="http://schemas.microsoft.com/office/drawing/2014/chartex" xmlns:cx1="http://schemas.microsoft.com/office/drawing/2015/9/8/chartex" xmlns:cx2="http://schemas.microsoft.com/office/drawing/2015/10/21/chartex" xmlns:cx3="http://schemas.microsoft.com/office/drawing/2016/5/9/chartex" xmlns:cx4="http://schemas.microsoft.com/office/drawing/2016/5/10/chartex" xmlns:cx5="http://schemas.microsoft.com/office/drawing/2016/5/11/chartex" xmlns:cx6="http://schemas.microsoft.com/office/drawing/2016/5/12/chartex" xmlns:cx7="http://schemas.microsoft.com/office/drawing/2016/5/13/chartex" xmlns:cx8="http://schemas.microsoft.com/office/drawing/2016/5/14/chartex" xmlns:mc="http://schemas.openxmlformats.org/markup-compatibility/2006" xmlns:aink="http://schemas.microsoft.com/office/drawing/2016/ink" xmlns:am3d="http://schemas.microsoft.com/office/drawing/2017/model3d" xmlns:o="urn:schemas-microsoft-com:office:office" xmlns:r="http://schemas.openxmlformats.org/officeDocument/2006/relationships" xmlns:m="http://schemas.openxmlformats.org/officeDocument/2006/math" xmlns:v="urn:schemas-microsoft-com:vml" xmlns:wp14="http://schemas.microsoft.com/office/word/2010/wordprocessingDrawing" xmlns:wp="http://schemas.openxmlformats.org/drawingml/2006/wordprocessingDrawing" xmlns:w10="urn:schemas-microsoft-com:office:word" xmlns:w="http://schemas.openxmlformats.org/wordprocessingml/2006/main" xmlns:w14="http://schemas.microsoft.com/office/word/2010/wordml" xmlns:w15="http://schemas.microsoft.com/office/word/2012/wordml" xmlns:w16cex="http://schemas.microsoft.com/office/word/2018/wordml/cex" xmlns:w16cid="http://schemas.microsoft.com/office/word/2016/wordml/cid" xmlns:w16="http://schemas.microsoft.com/office/word/2018/wordml" xmlns:w16se="http://schemas.microsoft.com/office/word/2015/wordml/symex" xmlns:wpg="http://schemas.microsoft.com/office/word/2010/wordprocessingGroup" xmlns:wpi="http://schemas.microsoft.com/office/word/2010/wordprocessingInk" xmlns:wne="http://schemas.microsoft.com/office/word/2006/wordml" xmlns:wps="http://schemas.microsoft.com/office/word/2010/wordprocessingShape" mc:Ignorable="w14 w15 w16se w16cid w16 w16cex wp14">
+<w:numbering xmlns:wpc="http://schemas.microsoft.com/office/word/2010/wordprocessingCanvas" xmlns:cx="http://schemas.microsoft.com/office/drawing/2014/chartex" xmlns:cx1="http://schemas.microsoft.com/office/drawing/2015/9/8/chartex" xmlns:cx2="http://schemas.microsoft.com/office/drawing/2015/10/21/chartex" xmlns:cx3="http://schemas.microsoft.com/office/drawing/2016/5/9/chartex" xmlns:cx4="http://schemas.microsoft.com/office/drawing/2016/5/10/chartex" xmlns:cx5="http://schemas.microsoft.com/office/drawing/2016/5/11/chartex" xmlns:cx6="http://schemas.microsoft.com/office/drawing/2016/5/12/chartex" xmlns:cx7="http://schemas.microsoft.com/office/drawing/2016/5/13/chartex" xmlns:cx8="http://schemas.microsoft.com/office/drawing/2016/5/14/chartex" xmlns:mc="http://schemas.openxmlformats.org/markup-compatibility/2006" xmlns:aink="http://schemas.microsoft.com/office/drawing/2016/ink" xmlns:am3d="http://schemas.microsoft.com/office/drawing/2017/model3d" xmlns:o="urn:schemas-microsoft-com:office:office" xmlns:oel="http://schemas.microsoft.com/office/2019/extlst" xmlns:r="http://schemas.openxmlformats.org/officeDocument/2006/relationships" xmlns:m="http://schemas.openxmlformats.org/officeDocument/2006/math" xmlns:v="urn:schemas-microsoft-com:vml" xmlns:wp14="http://schemas.microsoft.com/office/word/2010/wordprocessingDrawing" xmlns:wp="http://schemas.openxmlformats.org/drawingml/2006/wordprocessingDrawing" xmlns:w10="urn:schemas-microsoft-com:office:word" xmlns:w="http://schemas.openxmlformats.org/wordprocessingml/2006/main" xmlns:w14="http://schemas.microsoft.com/office/word/2010/wordml" xmlns:w15="http://schemas.microsoft.com/office/word/2012/wordml" xmlns:w16cex="http://schemas.microsoft.com/office/word/2018/wordml/cex" xmlns:w16cid="http://schemas.microsoft.com/office/word/2016/wordml/cid" xmlns:w16="http://schemas.microsoft.com/office/word/2018/wordml" xmlns:w16sdtdh="http://schemas.microsoft.com/office/word/2020/wordml/sdtdatahash" xmlns:w16se="http://schemas.microsoft.com/office/word/2015/wordml/symex" xmlns:wpg="http://schemas.microsoft.com/office/word/2010/wordprocessingGroup" xmlns:wpi="http://schemas.microsoft.com/office/word/2010/wordprocessingInk" xmlns:wne="http://schemas.microsoft.com/office/word/2006/wordml" xmlns:wps="http://schemas.microsoft.com/office/word/2010/wordprocessingShape" mc:Ignorable="w14 w15 w16se w16cid w16 w16cex w16sdtdh wp14">
   <w:abstractNum w:abstractNumId="0" w15:restartNumberingAfterBreak="0">
     <w:nsid w:val="049F0064"/>
     <w:multiLevelType w:val="hybridMultilevel"/>
@@ -3425,26 +3762,26 @@
       </w:pPr>
     </w:lvl>
   </w:abstractNum>
-  <w:num w:numId="1">
+  <w:num w:numId="1" w16cid:durableId="968515529">
     <w:abstractNumId w:val="1"/>
   </w:num>
-  <w:num w:numId="2">
+  <w:num w:numId="2" w16cid:durableId="615330212">
     <w:abstractNumId w:val="4"/>
   </w:num>
-  <w:num w:numId="3">
+  <w:num w:numId="3" w16cid:durableId="1650285743">
     <w:abstractNumId w:val="0"/>
   </w:num>
-  <w:num w:numId="4">
+  <w:num w:numId="4" w16cid:durableId="457455885">
     <w:abstractNumId w:val="3"/>
   </w:num>
-  <w:num w:numId="5">
+  <w:num w:numId="5" w16cid:durableId="1002856573">
     <w:abstractNumId w:val="2"/>
   </w:num>
 </w:numbering>
 </file>
 
 <file path=word/styles.xml><?xml version="1.0" encoding="utf-8"?>
-<w:styles xmlns:mc="http://schemas.openxmlformats.org/markup-compatibility/2006" xmlns:r="http://schemas.openxmlformats.org/officeDocument/2006/relationships" xmlns:w="http://schemas.openxmlformats.org/wordprocessingml/2006/main" xmlns:w14="http://schemas.microsoft.com/office/word/2010/wordml" xmlns:w15="http://schemas.microsoft.com/office/word/2012/wordml" xmlns:w16cex="http://schemas.microsoft.com/office/word/2018/wordml/cex" xmlns:w16cid="http://schemas.microsoft.com/office/word/2016/wordml/cid" xmlns:w16="http://schemas.microsoft.com/office/word/2018/wordml" xmlns:w16se="http://schemas.microsoft.com/office/word/2015/wordml/symex" mc:Ignorable="w14 w15 w16se w16cid w16 w16cex">
+<w:styles xmlns:mc="http://schemas.openxmlformats.org/markup-compatibility/2006" xmlns:r="http://schemas.openxmlformats.org/officeDocument/2006/relationships" xmlns:w="http://schemas.openxmlformats.org/wordprocessingml/2006/main" xmlns:w14="http://schemas.microsoft.com/office/word/2010/wordml" xmlns:w15="http://schemas.microsoft.com/office/word/2012/wordml" xmlns:w16cex="http://schemas.microsoft.com/office/word/2018/wordml/cex" xmlns:w16cid="http://schemas.microsoft.com/office/word/2016/wordml/cid" xmlns:w16="http://schemas.microsoft.com/office/word/2018/wordml" xmlns:w16sdtdh="http://schemas.microsoft.com/office/word/2020/wordml/sdtdatahash" xmlns:w16se="http://schemas.microsoft.com/office/word/2015/wordml/symex" mc:Ignorable="w14 w15 w16se w16cid w16 w16cex w16sdtdh">
   <w:docDefaults>
     <w:rPrDefault>
       <w:rPr>
@@ -3460,7 +3797,7 @@
       </w:pPr>
     </w:pPrDefault>
   </w:docDefaults>
-  <w:latentStyles w:defLockedState="0" w:defUIPriority="99" w:defSemiHidden="0" w:defUnhideWhenUsed="0" w:defQFormat="0" w:count="377">
+  <w:latentStyles w:defLockedState="0" w:defUIPriority="99" w:defSemiHidden="0" w:defUnhideWhenUsed="0" w:defQFormat="0" w:count="376">
     <w:lsdException w:name="Normal" w:uiPriority="0" w:qFormat="1"/>
     <w:lsdException w:name="heading 1" w:uiPriority="9" w:qFormat="1"/>
     <w:lsdException w:name="heading 2" w:semiHidden="1" w:uiPriority="9" w:unhideWhenUsed="1" w:qFormat="1"/>
@@ -3837,7 +4174,6 @@
     <w:lsdException w:name="Hashtag" w:semiHidden="1" w:unhideWhenUsed="1"/>
     <w:lsdException w:name="Unresolved Mention" w:semiHidden="1" w:unhideWhenUsed="1"/>
     <w:lsdException w:name="Smart Link" w:semiHidden="1" w:unhideWhenUsed="1"/>
-    <w:lsdException w:name="Smart Link Error" w:semiHidden="1" w:unhideWhenUsed="1"/>
   </w:latentStyles>
   <w:style w:type="paragraph" w:default="1" w:styleId="Normal">
     <w:name w:val="Normal"/>
@@ -4887,12 +5223,7 @@
 </file>
 
 <file path=customXml/item2.xml><?xml version="1.0" encoding="utf-8"?>
-<?mso-contentType ?>
-<FormTemplates xmlns="http://schemas.microsoft.com/sharepoint/v3/contenttype/forms">
-  <Display>DocumentLibraryForm</Display>
-  <Edit>DocumentLibraryForm</Edit>
-  <New>DocumentLibraryForm</New>
-</FormTemplates>
+<b:Sources xmlns:b="http://schemas.openxmlformats.org/officeDocument/2006/bibliography" xmlns="http://schemas.openxmlformats.org/officeDocument/2006/bibliography" SelectedStyle="\APASixthEditionOfficeOnline.xsl" StyleName="APA" Version="6"/>
 </file>
 
 <file path=customXml/item3.xml><?xml version="1.0" encoding="utf-8"?>
@@ -5148,7 +5479,12 @@
 </file>
 
 <file path=customXml/item4.xml><?xml version="1.0" encoding="utf-8"?>
-<b:Sources xmlns:b="http://schemas.openxmlformats.org/officeDocument/2006/bibliography" xmlns="http://schemas.openxmlformats.org/officeDocument/2006/bibliography" SelectedStyle="\APASixthEditionOfficeOnline.xsl" StyleName="APA" Version="6"/>
+<?mso-contentType ?>
+<FormTemplates xmlns="http://schemas.microsoft.com/sharepoint/v3/contenttype/forms">
+  <Display>DocumentLibraryForm</Display>
+  <Edit>DocumentLibraryForm</Edit>
+  <New>DocumentLibraryForm</New>
+</FormTemplates>
 </file>
 
 <file path=customXml/itemProps1.xml><?xml version="1.0" encoding="utf-8"?>
@@ -5162,9 +5498,9 @@
 </file>
 
 <file path=customXml/itemProps2.xml><?xml version="1.0" encoding="utf-8"?>
-<ds:datastoreItem xmlns:ds="http://schemas.openxmlformats.org/officeDocument/2006/customXml" ds:itemID="{DE4AE8E1-7BB2-433B-9FC1-FF0B1CFC26B7}">
+<ds:datastoreItem xmlns:ds="http://schemas.openxmlformats.org/officeDocument/2006/customXml" ds:itemID="{AD8154F9-0130-49BD-BD01-714370BD6938}">
   <ds:schemaRefs>
-    <ds:schemaRef ds:uri="http://schemas.microsoft.com/sharepoint/v3/contenttype/forms"/>
+    <ds:schemaRef ds:uri="http://schemas.openxmlformats.org/officeDocument/2006/bibliography"/>
   </ds:schemaRefs>
 </ds:datastoreItem>
 </file>
@@ -5190,9 +5526,15 @@
 </file>
 
 <file path=customXml/itemProps4.xml><?xml version="1.0" encoding="utf-8"?>
-<ds:datastoreItem xmlns:ds="http://schemas.openxmlformats.org/officeDocument/2006/customXml" ds:itemID="{AD8154F9-0130-49BD-BD01-714370BD6938}">
+<ds:datastoreItem xmlns:ds="http://schemas.openxmlformats.org/officeDocument/2006/customXml" ds:itemID="{DE4AE8E1-7BB2-433B-9FC1-FF0B1CFC26B7}">
   <ds:schemaRefs>
-    <ds:schemaRef ds:uri="http://schemas.openxmlformats.org/officeDocument/2006/bibliography"/>
+    <ds:schemaRef ds:uri="http://schemas.microsoft.com/sharepoint/v3/contenttype/forms"/>
   </ds:schemaRefs>
 </ds:datastoreItem>
+</file>
+
+<file path=docMetadata/LabelInfo.xml><?xml version="1.0" encoding="utf-8"?>
+<clbl:labelList xmlns:clbl="http://schemas.microsoft.com/office/2020/mipLabelMetadata">
+  <clbl:label id="{f42aa342-8706-4288-bd11-ebb85995028c}" enabled="1" method="Privileged" siteId="{72f988bf-86f1-41af-91ab-2d7cd011db47}" removed="0"/>
+</clbl:labelList>
 </file>
</xml_diff>